<commit_message>
Wrieup update - POS Tagger - NER Tagger - Speaker tagging
</commit_message>
<xml_diff>
--- a/Entity tagging of seminar announcements.docx
+++ b/Entity tagging of seminar announcements.docx
@@ -731,40 +731,12 @@
           <w:sz w:val="32"/>
           <w:szCs w:val="32"/>
         </w:rPr>
-        <w:t>Information Extraction from Header</w:t>
-      </w:r>
-    </w:p>
-    <w:p>
-      <w:pPr>
-        <w:rPr>
-          <w:rFonts w:ascii="Times" w:hAnsi="Times"/>
-          <w:b/>
-          <w:sz w:val="32"/>
-          <w:szCs w:val="32"/>
-        </w:rPr>
-      </w:pPr>
-    </w:p>
-    <w:p>
-      <w:pPr>
-        <w:ind w:left="720"/>
-        <w:rPr>
-          <w:rFonts w:ascii="Times" w:hAnsi="Times"/>
-        </w:rPr>
-      </w:pPr>
-      <w:r>
-        <w:rPr>
-          <w:rFonts w:ascii="Times" w:hAnsi="Times"/>
-        </w:rPr>
-        <w:t>The header was a valuable source of information, since it provided details about start- and end-time, as well as details about the speaker. Most of this extraction was done using regular expressions.</w:t>
-      </w:r>
-    </w:p>
-    <w:p>
-      <w:pPr>
-        <w:pStyle w:val="ListParagraph"/>
-        <w:numPr>
-          <w:ilvl w:val="1"/>
-          <w:numId w:val="4"/>
-        </w:numPr>
+        <w:t>Time Tagging</w:t>
+      </w:r>
+    </w:p>
+    <w:p>
+      <w:pPr>
+        <w:ind w:left="360"/>
         <w:rPr>
           <w:rFonts w:ascii="Times" w:hAnsi="Times"/>
           <w:b/>
@@ -772,48 +744,37 @@
           <w:szCs w:val="28"/>
         </w:rPr>
       </w:pPr>
-      <w:r>
-        <w:rPr>
-          <w:rFonts w:ascii="Times" w:hAnsi="Times"/>
-          <w:b/>
-          <w:sz w:val="28"/>
-          <w:szCs w:val="28"/>
-        </w:rPr>
-        <w:lastRenderedPageBreak/>
-        <w:t xml:space="preserve"> Time Tagging</w:t>
-      </w:r>
     </w:p>
     <w:p>
       <w:pPr>
         <w:ind w:left="360"/>
         <w:rPr>
           <w:rFonts w:ascii="Times" w:hAnsi="Times"/>
-          <w:b/>
-          <w:sz w:val="28"/>
-          <w:szCs w:val="28"/>
-        </w:rPr>
-      </w:pPr>
-    </w:p>
-    <w:p>
-      <w:pPr>
-        <w:ind w:left="360"/>
-        <w:rPr>
-          <w:rFonts w:ascii="Times" w:hAnsi="Times"/>
-        </w:rPr>
-      </w:pPr>
-      <w:proofErr w:type="gramStart"/>
-      <w:r>
-        <w:rPr>
-          <w:rFonts w:ascii="Times" w:hAnsi="Times"/>
-        </w:rPr>
-        <w:t>First</w:t>
-      </w:r>
-      <w:proofErr w:type="gramEnd"/>
-      <w:r>
-        <w:rPr>
-          <w:rFonts w:ascii="Times" w:hAnsi="Times"/>
-        </w:rPr>
-        <w:t xml:space="preserve"> I extract the line which gives information about time using the regex</w:t>
+        </w:rPr>
+      </w:pPr>
+      <w:r>
+        <w:rPr>
+          <w:rFonts w:ascii="Times" w:hAnsi="Times"/>
+        </w:rPr>
+        <w:t>First,</w:t>
+      </w:r>
+      <w:r>
+        <w:rPr>
+          <w:rFonts w:ascii="Times" w:hAnsi="Times"/>
+        </w:rPr>
+        <w:t xml:space="preserve"> I extract the line</w:t>
+      </w:r>
+      <w:r>
+        <w:rPr>
+          <w:rFonts w:ascii="Times" w:hAnsi="Times"/>
+        </w:rPr>
+        <w:t xml:space="preserve"> from the header</w:t>
+      </w:r>
+      <w:r>
+        <w:rPr>
+          <w:rFonts w:ascii="Times" w:hAnsi="Times"/>
+        </w:rPr>
+        <w:t xml:space="preserve"> which gives information about time using the regex</w:t>
       </w:r>
     </w:p>
     <w:p>
@@ -1086,98 +1047,1389 @@
         </w:rPr>
         <w:t xml:space="preserve">. </w:t>
       </w:r>
+      <w:r>
+        <w:rPr>
+          <w:rFonts w:ascii="Times" w:eastAsiaTheme="minorEastAsia" w:hAnsi="Times"/>
+        </w:rPr>
+        <w:t>Next,</w:t>
+      </w:r>
+      <w:r>
+        <w:rPr>
+          <w:rFonts w:ascii="Times" w:eastAsiaTheme="minorEastAsia" w:hAnsi="Times"/>
+        </w:rPr>
+        <w:t xml:space="preserve"> I scanned through the body</w:t>
+      </w:r>
+      <w:r>
+        <w:rPr>
+          <w:rFonts w:ascii="Times" w:eastAsiaTheme="minorEastAsia" w:hAnsi="Times"/>
+        </w:rPr>
+        <w:t xml:space="preserve"> of the email</w:t>
+      </w:r>
+      <w:r>
+        <w:rPr>
+          <w:rFonts w:ascii="Times" w:eastAsiaTheme="minorEastAsia" w:hAnsi="Times"/>
+        </w:rPr>
+        <w:t xml:space="preserve"> and looked for all the </w:t>
+      </w:r>
+      <w:proofErr w:type="spellStart"/>
+      <w:r>
+        <w:rPr>
+          <w:rFonts w:ascii="Times" w:eastAsiaTheme="minorEastAsia" w:hAnsi="Times"/>
+        </w:rPr>
+        <w:t>occurences</w:t>
+      </w:r>
+      <w:proofErr w:type="spellEnd"/>
+      <w:r>
+        <w:rPr>
+          <w:rFonts w:ascii="Times" w:eastAsiaTheme="minorEastAsia" w:hAnsi="Times"/>
+        </w:rPr>
+        <w:t xml:space="preserve"> of the times found in the header, and tagged them in the body accordingly (</w:t>
+      </w:r>
+      <w:proofErr w:type="spellStart"/>
+      <w:r>
+        <w:rPr>
+          <w:rFonts w:ascii="Times" w:eastAsiaTheme="minorEastAsia" w:hAnsi="Times"/>
+        </w:rPr>
+        <w:t>eg</w:t>
+      </w:r>
+      <w:proofErr w:type="spellEnd"/>
+      <w:r>
+        <w:rPr>
+          <w:rFonts w:ascii="Times" w:eastAsiaTheme="minorEastAsia" w:hAnsi="Times"/>
+        </w:rPr>
+        <w:t xml:space="preserve">. if there was one timestamp in the header, that was tagged with </w:t>
+      </w:r>
+      <w:proofErr w:type="spellStart"/>
+      <w:r>
+        <w:rPr>
+          <w:rFonts w:ascii="Times" w:eastAsiaTheme="minorEastAsia" w:hAnsi="Times"/>
+          <w:i/>
+        </w:rPr>
+        <w:t>stime</w:t>
+      </w:r>
+      <w:proofErr w:type="spellEnd"/>
+      <w:r>
+        <w:rPr>
+          <w:rFonts w:ascii="Times" w:eastAsiaTheme="minorEastAsia" w:hAnsi="Times"/>
+        </w:rPr>
+        <w:t xml:space="preserve">, so all </w:t>
+      </w:r>
+      <w:proofErr w:type="spellStart"/>
+      <w:r>
+        <w:rPr>
+          <w:rFonts w:ascii="Times" w:eastAsiaTheme="minorEastAsia" w:hAnsi="Times"/>
+        </w:rPr>
+        <w:t>occurences</w:t>
+      </w:r>
+      <w:proofErr w:type="spellEnd"/>
+      <w:r>
+        <w:rPr>
+          <w:rFonts w:ascii="Times" w:eastAsiaTheme="minorEastAsia" w:hAnsi="Times"/>
+        </w:rPr>
+        <w:t xml:space="preserve"> of that timestamp in the body were tagged as </w:t>
+      </w:r>
+      <w:proofErr w:type="spellStart"/>
+      <w:r>
+        <w:rPr>
+          <w:rFonts w:ascii="Times" w:eastAsiaTheme="minorEastAsia" w:hAnsi="Times"/>
+          <w:i/>
+        </w:rPr>
+        <w:t>stime</w:t>
+      </w:r>
+      <w:proofErr w:type="spellEnd"/>
+      <w:r>
+        <w:rPr>
+          <w:rFonts w:ascii="Times" w:eastAsiaTheme="minorEastAsia" w:hAnsi="Times"/>
+        </w:rPr>
+        <w:t>).</w:t>
+      </w:r>
+    </w:p>
+    <w:p>
+      <w:pPr>
+        <w:spacing w:before="120" w:after="120"/>
+        <w:ind w:left="360"/>
+        <w:jc w:val="both"/>
+        <w:rPr>
+          <w:rFonts w:ascii="Times" w:eastAsiaTheme="minorEastAsia" w:hAnsi="Times"/>
+        </w:rPr>
+      </w:pPr>
+    </w:p>
+    <w:p>
+      <w:pPr>
+        <w:pStyle w:val="ListParagraph"/>
+        <w:numPr>
+          <w:ilvl w:val="0"/>
+          <w:numId w:val="4"/>
+        </w:numPr>
+        <w:rPr>
+          <w:rFonts w:ascii="Times" w:hAnsi="Times"/>
+          <w:b/>
+          <w:sz w:val="32"/>
+          <w:szCs w:val="32"/>
+        </w:rPr>
+      </w:pPr>
+      <w:r>
+        <w:rPr>
+          <w:rFonts w:ascii="Times" w:hAnsi="Times"/>
+          <w:b/>
+          <w:sz w:val="32"/>
+          <w:szCs w:val="32"/>
+        </w:rPr>
+        <w:t>Speaker</w:t>
+      </w:r>
+      <w:r>
+        <w:rPr>
+          <w:rFonts w:ascii="Times" w:hAnsi="Times"/>
+          <w:b/>
+          <w:sz w:val="32"/>
+          <w:szCs w:val="32"/>
+        </w:rPr>
+        <w:t xml:space="preserve"> Tagging</w:t>
+      </w:r>
+    </w:p>
+    <w:p>
+      <w:pPr>
+        <w:rPr>
+          <w:rFonts w:ascii="Times" w:hAnsi="Times"/>
+          <w:b/>
+          <w:sz w:val="32"/>
+          <w:szCs w:val="32"/>
+        </w:rPr>
+      </w:pPr>
+    </w:p>
+    <w:p>
+      <w:pPr>
+        <w:ind w:left="360"/>
+        <w:rPr>
+          <w:rFonts w:ascii="Times" w:eastAsiaTheme="minorEastAsia" w:hAnsi="Times"/>
+        </w:rPr>
+      </w:pPr>
+      <w:r>
+        <w:rPr>
+          <w:rFonts w:ascii="Times" w:eastAsiaTheme="minorEastAsia" w:hAnsi="Times"/>
+        </w:rPr>
+        <w:t xml:space="preserve">As a first attempt, I check whether there exists a line starting with the word </w:t>
+      </w:r>
+      <w:r>
+        <w:rPr>
+          <w:rFonts w:ascii="Times" w:eastAsiaTheme="minorEastAsia" w:hAnsi="Times"/>
+          <w:i/>
+        </w:rPr>
+        <w:t>‘Who</w:t>
+      </w:r>
+      <w:r>
+        <w:rPr>
+          <w:rFonts w:ascii="Times" w:eastAsiaTheme="minorEastAsia" w:hAnsi="Times"/>
+          <w:i/>
+        </w:rPr>
+        <w:t>:’</w:t>
+      </w:r>
+      <w:r>
+        <w:rPr>
+          <w:rFonts w:ascii="Times" w:eastAsiaTheme="minorEastAsia" w:hAnsi="Times"/>
+        </w:rPr>
+        <w:t xml:space="preserve"> in the header. In case it exists, I tag the content</w:t>
+      </w:r>
+      <w:r>
+        <w:rPr>
+          <w:rFonts w:ascii="Times" w:eastAsiaTheme="minorEastAsia" w:hAnsi="Times"/>
+        </w:rPr>
+        <w:t xml:space="preserve"> after the semicolon as speaker</w:t>
+      </w:r>
+      <w:r>
+        <w:rPr>
+          <w:rFonts w:ascii="Times" w:eastAsiaTheme="minorEastAsia" w:hAnsi="Times"/>
+        </w:rPr>
+        <w:t xml:space="preserve"> and then I scan through the body and t</w:t>
+      </w:r>
+      <w:r>
+        <w:rPr>
+          <w:rFonts w:ascii="Times" w:eastAsiaTheme="minorEastAsia" w:hAnsi="Times"/>
+        </w:rPr>
+        <w:t>ag each occurrence of that speaker’s name with the speaker</w:t>
+      </w:r>
+      <w:r>
+        <w:rPr>
+          <w:rFonts w:ascii="Times" w:eastAsiaTheme="minorEastAsia" w:hAnsi="Times"/>
+        </w:rPr>
+        <w:t xml:space="preserve"> tag.</w:t>
+      </w:r>
+    </w:p>
+    <w:p>
+      <w:pPr>
+        <w:ind w:left="360"/>
+        <w:rPr>
+          <w:rFonts w:ascii="Times" w:eastAsiaTheme="minorEastAsia" w:hAnsi="Times"/>
+        </w:rPr>
+      </w:pPr>
+      <w:r>
+        <w:rPr>
+          <w:rFonts w:ascii="Times" w:eastAsiaTheme="minorEastAsia" w:hAnsi="Times"/>
+        </w:rPr>
+        <w:t>In case there is no information about the location</w:t>
+      </w:r>
+      <w:r>
+        <w:rPr>
+          <w:rFonts w:ascii="Times" w:eastAsiaTheme="minorEastAsia" w:hAnsi="Times"/>
+        </w:rPr>
+        <w:t xml:space="preserve"> in the header, first I split</w:t>
+      </w:r>
+      <w:r>
+        <w:rPr>
+          <w:rFonts w:ascii="Times" w:eastAsiaTheme="minorEastAsia" w:hAnsi="Times"/>
+        </w:rPr>
+        <w:t xml:space="preserve"> the body of the email into sentences using the </w:t>
+      </w:r>
+      <w:r>
+        <w:rPr>
+          <w:rFonts w:ascii="Times" w:eastAsiaTheme="minorEastAsia" w:hAnsi="Times"/>
+          <w:i/>
+        </w:rPr>
+        <w:t>‘</w:t>
+      </w:r>
+      <w:proofErr w:type="spellStart"/>
+      <w:r>
+        <w:rPr>
+          <w:rFonts w:ascii="Times" w:eastAsiaTheme="minorEastAsia" w:hAnsi="Times"/>
+          <w:i/>
+        </w:rPr>
+        <w:t>sent_tokenize</w:t>
+      </w:r>
+      <w:proofErr w:type="spellEnd"/>
+      <w:r>
+        <w:rPr>
+          <w:rFonts w:ascii="Times" w:eastAsiaTheme="minorEastAsia" w:hAnsi="Times"/>
+          <w:i/>
+        </w:rPr>
+        <w:t>’</w:t>
+      </w:r>
+      <w:r>
+        <w:rPr>
+          <w:rFonts w:ascii="Times" w:eastAsiaTheme="minorEastAsia" w:hAnsi="Times"/>
+        </w:rPr>
+        <w:t xml:space="preserve"> function of </w:t>
+      </w:r>
+      <w:r>
+        <w:rPr>
+          <w:rFonts w:ascii="Times" w:eastAsiaTheme="minorEastAsia" w:hAnsi="Times"/>
+          <w:i/>
+        </w:rPr>
+        <w:t>NLTK.</w:t>
+      </w:r>
+      <w:r>
+        <w:rPr>
+          <w:rFonts w:ascii="Times" w:eastAsiaTheme="minorEastAsia" w:hAnsi="Times"/>
+        </w:rPr>
+        <w:t xml:space="preserve"> The</w:t>
+      </w:r>
+      <w:r>
+        <w:rPr>
+          <w:rFonts w:ascii="Times" w:eastAsiaTheme="minorEastAsia" w:hAnsi="Times"/>
+        </w:rPr>
+        <w:t xml:space="preserve">n each sentence is split into words with </w:t>
+      </w:r>
+      <w:r>
+        <w:rPr>
+          <w:rFonts w:ascii="Times" w:eastAsiaTheme="minorEastAsia" w:hAnsi="Times"/>
+          <w:i/>
+        </w:rPr>
+        <w:t>NLTK’s ‘</w:t>
+      </w:r>
+      <w:proofErr w:type="spellStart"/>
+      <w:r>
+        <w:rPr>
+          <w:rFonts w:ascii="Times" w:eastAsiaTheme="minorEastAsia" w:hAnsi="Times"/>
+          <w:i/>
+        </w:rPr>
+        <w:t>word_tokenize</w:t>
+      </w:r>
+      <w:proofErr w:type="spellEnd"/>
+      <w:r>
+        <w:rPr>
+          <w:rFonts w:ascii="Times" w:eastAsiaTheme="minorEastAsia" w:hAnsi="Times"/>
+          <w:i/>
+        </w:rPr>
+        <w:t>’</w:t>
+      </w:r>
+      <w:r>
+        <w:rPr>
+          <w:rFonts w:ascii="Times" w:eastAsiaTheme="minorEastAsia" w:hAnsi="Times"/>
+        </w:rPr>
+        <w:t xml:space="preserve"> function, and then POS tagging</w:t>
+      </w:r>
+      <w:r>
+        <w:rPr>
+          <w:rFonts w:ascii="Times" w:eastAsiaTheme="minorEastAsia" w:hAnsi="Times"/>
+        </w:rPr>
+        <w:t xml:space="preserve"> (described at point 7.1</w:t>
+      </w:r>
+      <w:r>
+        <w:rPr>
+          <w:rFonts w:ascii="Times" w:eastAsiaTheme="minorEastAsia" w:hAnsi="Times"/>
+        </w:rPr>
+        <w:t>)</w:t>
+      </w:r>
+      <w:r>
+        <w:rPr>
+          <w:rFonts w:ascii="Times" w:eastAsiaTheme="minorEastAsia" w:hAnsi="Times"/>
+        </w:rPr>
+        <w:t xml:space="preserve"> is applied.</w:t>
+      </w:r>
+      <w:r>
+        <w:rPr>
+          <w:rFonts w:ascii="Times" w:eastAsiaTheme="minorEastAsia" w:hAnsi="Times"/>
+        </w:rPr>
+        <w:t xml:space="preserve"> Next I apply a </w:t>
+      </w:r>
+      <w:r>
+        <w:rPr>
+          <w:rFonts w:ascii="Times" w:eastAsiaTheme="minorEastAsia" w:hAnsi="Times"/>
+        </w:rPr>
+        <w:t>NER tagger (described at point 7.2</w:t>
+      </w:r>
+      <w:r>
+        <w:rPr>
+          <w:rFonts w:ascii="Times" w:eastAsiaTheme="minorEastAsia" w:hAnsi="Times"/>
+        </w:rPr>
+        <w:t>) which will return an entity-tagge</w:t>
+      </w:r>
+      <w:r>
+        <w:rPr>
+          <w:rFonts w:ascii="Times" w:eastAsiaTheme="minorEastAsia" w:hAnsi="Times"/>
+        </w:rPr>
+        <w:t xml:space="preserve">d sentence in </w:t>
+      </w:r>
+      <w:proofErr w:type="spellStart"/>
       <w:proofErr w:type="gramStart"/>
       <w:r>
         <w:rPr>
           <w:rFonts w:ascii="Times" w:eastAsiaTheme="minorEastAsia" w:hAnsi="Times"/>
-        </w:rPr>
-        <w:t>Next</w:t>
-      </w:r>
+          <w:i/>
+        </w:rPr>
+        <w:t>nltk.Tree</w:t>
+      </w:r>
+      <w:proofErr w:type="spellEnd"/>
       <w:proofErr w:type="gramEnd"/>
       <w:r>
         <w:rPr>
           <w:rFonts w:ascii="Times" w:eastAsiaTheme="minorEastAsia" w:hAnsi="Times"/>
-        </w:rPr>
-        <w:t xml:space="preserve"> I scanned through the body and looked for all the </w:t>
+          <w:i/>
+        </w:rPr>
+        <w:t xml:space="preserve"> </w:t>
+      </w:r>
+      <w:r>
+        <w:rPr>
+          <w:rFonts w:ascii="Times" w:eastAsiaTheme="minorEastAsia" w:hAnsi="Times"/>
+        </w:rPr>
+        <w:t>format</w:t>
+      </w:r>
+      <w:r>
+        <w:rPr>
+          <w:rFonts w:ascii="Times" w:eastAsiaTheme="minorEastAsia" w:hAnsi="Times"/>
+        </w:rPr>
+        <w:t xml:space="preserve">. </w:t>
+      </w:r>
+      <w:r>
+        <w:rPr>
+          <w:rFonts w:ascii="Times" w:eastAsiaTheme="minorEastAsia" w:hAnsi="Times"/>
+        </w:rPr>
+        <w:t xml:space="preserve">From that </w:t>
+      </w:r>
+      <w:r>
+        <w:rPr>
+          <w:rFonts w:ascii="Times" w:eastAsiaTheme="minorEastAsia" w:hAnsi="Times"/>
+        </w:rPr>
+        <w:t>tree,</w:t>
+      </w:r>
+      <w:r>
+        <w:rPr>
+          <w:rFonts w:ascii="Times" w:eastAsiaTheme="minorEastAsia" w:hAnsi="Times"/>
+        </w:rPr>
+        <w:t xml:space="preserve"> I extract all the entities tagged as </w:t>
+      </w:r>
+      <w:r>
+        <w:rPr>
+          <w:rFonts w:ascii="Times" w:eastAsiaTheme="minorEastAsia" w:hAnsi="Times"/>
+          <w:i/>
+        </w:rPr>
+        <w:t>‘per (=PERSON)’</w:t>
+      </w:r>
+      <w:r>
+        <w:rPr>
+          <w:rFonts w:ascii="Times" w:eastAsiaTheme="minorEastAsia" w:hAnsi="Times"/>
+        </w:rPr>
+        <w:t xml:space="preserve"> and tag all their occurrences in the body. This approach is guaranteed to tag every person’s name in the body, so the recall of the algorithm is higher than its precision.</w:t>
+      </w:r>
+    </w:p>
+    <w:p>
+      <w:pPr>
+        <w:ind w:left="360"/>
+        <w:rPr>
+          <w:rFonts w:ascii="Times" w:eastAsiaTheme="minorEastAsia" w:hAnsi="Times"/>
+        </w:rPr>
+      </w:pPr>
+    </w:p>
+    <w:p>
+      <w:pPr>
+        <w:pStyle w:val="ListParagraph"/>
+        <w:numPr>
+          <w:ilvl w:val="0"/>
+          <w:numId w:val="4"/>
+        </w:numPr>
+        <w:rPr>
+          <w:rFonts w:ascii="Times" w:hAnsi="Times"/>
+          <w:b/>
+          <w:sz w:val="32"/>
+          <w:szCs w:val="32"/>
+        </w:rPr>
+      </w:pPr>
+      <w:r>
+        <w:rPr>
+          <w:rFonts w:ascii="Times" w:hAnsi="Times"/>
+          <w:b/>
+          <w:sz w:val="32"/>
+          <w:szCs w:val="32"/>
+        </w:rPr>
+        <w:t>Location</w:t>
+      </w:r>
+      <w:r>
+        <w:rPr>
+          <w:rFonts w:ascii="Times" w:hAnsi="Times"/>
+          <w:b/>
+          <w:sz w:val="32"/>
+          <w:szCs w:val="32"/>
+        </w:rPr>
+        <w:t xml:space="preserve"> Tagging</w:t>
+      </w:r>
+    </w:p>
+    <w:p>
+      <w:pPr>
+        <w:rPr>
+          <w:rFonts w:ascii="Times" w:hAnsi="Times"/>
+          <w:b/>
+          <w:sz w:val="32"/>
+          <w:szCs w:val="32"/>
+        </w:rPr>
+      </w:pPr>
+    </w:p>
+    <w:p>
+      <w:pPr>
+        <w:rPr>
+          <w:rFonts w:ascii="Times" w:hAnsi="Times"/>
+          <w:b/>
+          <w:sz w:val="32"/>
+          <w:szCs w:val="32"/>
+        </w:rPr>
+      </w:pPr>
+    </w:p>
+    <w:p>
+      <w:pPr>
+        <w:pStyle w:val="ListParagraph"/>
+        <w:numPr>
+          <w:ilvl w:val="0"/>
+          <w:numId w:val="4"/>
+        </w:numPr>
+        <w:rPr>
+          <w:rFonts w:ascii="Times" w:hAnsi="Times"/>
+          <w:b/>
+          <w:sz w:val="32"/>
+          <w:szCs w:val="32"/>
+        </w:rPr>
+      </w:pPr>
+      <w:r>
+        <w:rPr>
+          <w:rFonts w:ascii="Times" w:hAnsi="Times"/>
+          <w:b/>
+          <w:sz w:val="32"/>
+          <w:szCs w:val="32"/>
+        </w:rPr>
+        <w:t>Custom Algorithms</w:t>
+      </w:r>
+    </w:p>
+    <w:p>
+      <w:pPr>
+        <w:ind w:left="360"/>
+        <w:rPr>
+          <w:rFonts w:ascii="Times" w:hAnsi="Times"/>
+          <w:b/>
+          <w:sz w:val="32"/>
+          <w:szCs w:val="32"/>
+        </w:rPr>
+      </w:pPr>
+    </w:p>
+    <w:p>
+      <w:pPr>
+        <w:ind w:left="360"/>
+        <w:rPr>
+          <w:rFonts w:ascii="Times" w:hAnsi="Times"/>
+        </w:rPr>
+      </w:pPr>
+      <w:r>
+        <w:rPr>
+          <w:rFonts w:ascii="Times" w:hAnsi="Times"/>
+        </w:rPr>
+        <w:t>The reason why I decided to not use the in-built version of the following algorithms is because in my opinion nowadays sophisticated Machine Learning algorithms can outperform t</w:t>
+      </w:r>
+      <w:r>
+        <w:rPr>
+          <w:rFonts w:ascii="Times" w:hAnsi="Times"/>
+        </w:rPr>
+        <w:t>he old-fashioned NLP algorithms, and also the task was to build our algorithms as much as possible, to understand the core of NLP.</w:t>
+      </w:r>
+    </w:p>
+    <w:p>
+      <w:pPr>
+        <w:ind w:left="360"/>
+        <w:rPr>
+          <w:rFonts w:ascii="Times" w:hAnsi="Times"/>
+          <w:b/>
+          <w:sz w:val="32"/>
+          <w:szCs w:val="32"/>
+        </w:rPr>
+      </w:pPr>
+    </w:p>
+    <w:p>
+      <w:pPr>
+        <w:pStyle w:val="ListParagraph"/>
+        <w:numPr>
+          <w:ilvl w:val="1"/>
+          <w:numId w:val="4"/>
+        </w:numPr>
+        <w:rPr>
+          <w:rFonts w:ascii="Times" w:hAnsi="Times"/>
+          <w:b/>
+          <w:sz w:val="32"/>
+          <w:szCs w:val="32"/>
+        </w:rPr>
+      </w:pPr>
+      <w:r>
+        <w:rPr>
+          <w:rFonts w:ascii="Times" w:hAnsi="Times"/>
+          <w:b/>
+          <w:sz w:val="32"/>
+          <w:szCs w:val="32"/>
+        </w:rPr>
+        <w:t>POS Tagger</w:t>
+      </w:r>
+    </w:p>
+    <w:p>
+      <w:pPr>
+        <w:ind w:left="360"/>
+        <w:rPr>
+          <w:rFonts w:ascii="Times" w:hAnsi="Times"/>
+          <w:b/>
+          <w:sz w:val="32"/>
+          <w:szCs w:val="32"/>
+        </w:rPr>
+      </w:pPr>
+    </w:p>
+    <w:p>
+      <w:pPr>
+        <w:ind w:left="1440"/>
+        <w:rPr>
+          <w:rFonts w:ascii="Times" w:hAnsi="Times"/>
+        </w:rPr>
+      </w:pPr>
+      <w:r>
+        <w:rPr>
+          <w:rFonts w:ascii="Times" w:hAnsi="Times"/>
+        </w:rPr>
+        <w:t>As a POS tagger, I trained a Decision Tree Classifier</w:t>
+      </w:r>
+      <w:r>
+        <w:rPr>
+          <w:rFonts w:ascii="Times" w:hAnsi="Times"/>
+        </w:rPr>
+        <w:t xml:space="preserve"> using </w:t>
       </w:r>
       <w:proofErr w:type="spellStart"/>
       <w:r>
         <w:rPr>
-          <w:rFonts w:ascii="Times" w:eastAsiaTheme="minorEastAsia" w:hAnsi="Times"/>
-        </w:rPr>
-        <w:t>occurences</w:t>
+          <w:rFonts w:ascii="Times" w:hAnsi="Times"/>
+          <w:i/>
+        </w:rPr>
+        <w:t>scikit</w:t>
       </w:r>
       <w:proofErr w:type="spellEnd"/>
       <w:r>
         <w:rPr>
-          <w:rFonts w:ascii="Times" w:eastAsiaTheme="minorEastAsia" w:hAnsi="Times"/>
-        </w:rPr>
-        <w:t xml:space="preserve"> of the times found in the header, and tagged them in the body accordingly (</w:t>
+          <w:rFonts w:ascii="Times" w:hAnsi="Times"/>
+          <w:i/>
+        </w:rPr>
+        <w:t>-learn</w:t>
+      </w:r>
+      <w:r>
+        <w:rPr>
+          <w:rFonts w:ascii="Times" w:hAnsi="Times"/>
+        </w:rPr>
+        <w:t xml:space="preserve">, which after learning from already annotated data, was able to POS tag new sentences. I used the </w:t>
+      </w:r>
+      <w:r>
+        <w:rPr>
+          <w:rFonts w:ascii="Times" w:hAnsi="Times"/>
+          <w:i/>
+        </w:rPr>
+        <w:t>‘treebank’</w:t>
+      </w:r>
+      <w:r>
+        <w:rPr>
+          <w:rFonts w:ascii="Times" w:hAnsi="Times"/>
+        </w:rPr>
+        <w:t xml:space="preserve"> corpus as data for my classifier, because it has a huge amount of data already tagged. Instead of just relying on features like the previous word (bigram) or the two previous words (trigram), after some research on the internet, I found a few relevant word features based on which my classifier should work, </w:t>
       </w:r>
       <w:proofErr w:type="spellStart"/>
       <w:r>
         <w:rPr>
-          <w:rFonts w:ascii="Times" w:eastAsiaTheme="minorEastAsia" w:hAnsi="Times"/>
+          <w:rFonts w:ascii="Times" w:hAnsi="Times"/>
         </w:rPr>
         <w:t>eg</w:t>
       </w:r>
       <w:proofErr w:type="spellEnd"/>
       <w:r>
         <w:rPr>
-          <w:rFonts w:ascii="Times" w:eastAsiaTheme="minorEastAsia" w:hAnsi="Times"/>
-        </w:rPr>
-        <w:t xml:space="preserve">. if there was one timestamp in the header, that was tagged with </w:t>
+          <w:rFonts w:ascii="Times" w:hAnsi="Times"/>
+        </w:rPr>
+        <w:t>:</w:t>
+      </w:r>
+    </w:p>
+    <w:p>
+      <w:pPr>
+        <w:pStyle w:val="ListParagraph"/>
+        <w:numPr>
+          <w:ilvl w:val="0"/>
+          <w:numId w:val="5"/>
+        </w:numPr>
+        <w:rPr>
+          <w:rFonts w:ascii="Times" w:hAnsi="Times"/>
+        </w:rPr>
+      </w:pPr>
+      <w:r>
+        <w:rPr>
+          <w:rFonts w:ascii="Times" w:hAnsi="Times"/>
+        </w:rPr>
+        <w:t>is it the first word in the sentence?</w:t>
+      </w:r>
+    </w:p>
+    <w:p>
+      <w:pPr>
+        <w:pStyle w:val="ListParagraph"/>
+        <w:numPr>
+          <w:ilvl w:val="0"/>
+          <w:numId w:val="5"/>
+        </w:numPr>
+        <w:rPr>
+          <w:rFonts w:ascii="Times" w:hAnsi="Times"/>
+        </w:rPr>
+      </w:pPr>
+      <w:r>
+        <w:rPr>
+          <w:rFonts w:ascii="Times" w:hAnsi="Times"/>
+        </w:rPr>
+        <w:t>is it the last word in the sentence?</w:t>
+      </w:r>
+    </w:p>
+    <w:p>
+      <w:pPr>
+        <w:pStyle w:val="ListParagraph"/>
+        <w:numPr>
+          <w:ilvl w:val="0"/>
+          <w:numId w:val="5"/>
+        </w:numPr>
+        <w:rPr>
+          <w:rFonts w:ascii="Times" w:hAnsi="Times"/>
+        </w:rPr>
+      </w:pPr>
+      <w:r>
+        <w:rPr>
+          <w:rFonts w:ascii="Times" w:hAnsi="Times"/>
+        </w:rPr>
+        <w:t>is the first letter capital?</w:t>
+      </w:r>
+    </w:p>
+    <w:p>
+      <w:pPr>
+        <w:pStyle w:val="ListParagraph"/>
+        <w:numPr>
+          <w:ilvl w:val="0"/>
+          <w:numId w:val="5"/>
+        </w:numPr>
+        <w:rPr>
+          <w:rFonts w:ascii="Times" w:hAnsi="Times"/>
+        </w:rPr>
+      </w:pPr>
+      <w:r>
+        <w:rPr>
+          <w:rFonts w:ascii="Times" w:hAnsi="Times"/>
+        </w:rPr>
+        <w:t>is it all capitalized?</w:t>
+      </w:r>
+    </w:p>
+    <w:p>
+      <w:pPr>
+        <w:pStyle w:val="ListParagraph"/>
+        <w:numPr>
+          <w:ilvl w:val="0"/>
+          <w:numId w:val="5"/>
+        </w:numPr>
+        <w:rPr>
+          <w:rFonts w:ascii="Times" w:hAnsi="Times"/>
+        </w:rPr>
+      </w:pPr>
+      <w:r>
+        <w:rPr>
+          <w:rFonts w:ascii="Times" w:hAnsi="Times"/>
+        </w:rPr>
+        <w:t>prefixes</w:t>
+      </w:r>
+    </w:p>
+    <w:p>
+      <w:pPr>
+        <w:pStyle w:val="ListParagraph"/>
+        <w:numPr>
+          <w:ilvl w:val="0"/>
+          <w:numId w:val="5"/>
+        </w:numPr>
+        <w:rPr>
+          <w:rFonts w:ascii="Times" w:hAnsi="Times"/>
+        </w:rPr>
+      </w:pPr>
+      <w:r>
+        <w:rPr>
+          <w:rFonts w:ascii="Times" w:hAnsi="Times"/>
+        </w:rPr>
+        <w:t>suffixes</w:t>
+      </w:r>
+    </w:p>
+    <w:p>
+      <w:pPr>
+        <w:pStyle w:val="ListParagraph"/>
+        <w:numPr>
+          <w:ilvl w:val="0"/>
+          <w:numId w:val="5"/>
+        </w:numPr>
+        <w:rPr>
+          <w:rFonts w:ascii="Times" w:hAnsi="Times"/>
+        </w:rPr>
+      </w:pPr>
+      <w:r>
+        <w:rPr>
+          <w:rFonts w:ascii="Times" w:hAnsi="Times"/>
+        </w:rPr>
+        <w:t>previous word</w:t>
+      </w:r>
+    </w:p>
+    <w:p>
+      <w:pPr>
+        <w:pStyle w:val="ListParagraph"/>
+        <w:numPr>
+          <w:ilvl w:val="0"/>
+          <w:numId w:val="5"/>
+        </w:numPr>
+        <w:rPr>
+          <w:rFonts w:ascii="Times" w:hAnsi="Times"/>
+        </w:rPr>
+      </w:pPr>
+      <w:r>
+        <w:rPr>
+          <w:rFonts w:ascii="Times" w:hAnsi="Times"/>
+        </w:rPr>
+        <w:t>next word</w:t>
+      </w:r>
+    </w:p>
+    <w:p>
+      <w:pPr>
+        <w:pStyle w:val="ListParagraph"/>
+        <w:numPr>
+          <w:ilvl w:val="0"/>
+          <w:numId w:val="5"/>
+        </w:numPr>
+        <w:rPr>
+          <w:rFonts w:ascii="Times" w:hAnsi="Times"/>
+        </w:rPr>
+      </w:pPr>
+      <w:r>
+        <w:rPr>
+          <w:rFonts w:ascii="Times" w:hAnsi="Times"/>
+        </w:rPr>
+        <w:t>is it numeric?</w:t>
+      </w:r>
+    </w:p>
+    <w:p>
+      <w:pPr>
+        <w:pStyle w:val="ListParagraph"/>
+        <w:numPr>
+          <w:ilvl w:val="0"/>
+          <w:numId w:val="5"/>
+        </w:numPr>
+        <w:rPr>
+          <w:rFonts w:ascii="Times" w:hAnsi="Times"/>
+        </w:rPr>
+      </w:pPr>
+      <w:r>
+        <w:rPr>
+          <w:rFonts w:ascii="Times" w:hAnsi="Times"/>
+        </w:rPr>
+        <w:t>has hyphen?</w:t>
+      </w:r>
+    </w:p>
+    <w:p>
+      <w:pPr>
+        <w:ind w:left="1440"/>
+        <w:rPr>
+          <w:rFonts w:ascii="Times" w:hAnsi="Times"/>
+        </w:rPr>
+      </w:pPr>
+      <w:r>
+        <w:rPr>
+          <w:rFonts w:ascii="Times" w:hAnsi="Times"/>
+        </w:rPr>
+        <w:t xml:space="preserve">After gathering my training data and defining the features my classifier relies on, I had to prepare my data for training. For this </w:t>
+      </w:r>
+      <w:proofErr w:type="gramStart"/>
+      <w:r>
+        <w:rPr>
+          <w:rFonts w:ascii="Times" w:hAnsi="Times"/>
+        </w:rPr>
+        <w:t>reason</w:t>
+      </w:r>
+      <w:proofErr w:type="gramEnd"/>
+      <w:r>
+        <w:rPr>
+          <w:rFonts w:ascii="Times" w:hAnsi="Times"/>
+        </w:rPr>
+        <w:t xml:space="preserve"> I split the pre-tagged corpus into two arrays: the input, containing dictionaries of features about each word, in order as they appeared in the corpus; the output, which contained the expected POS tag for each word. Once the training was done, I was able to test it, since I split my corpus into 80%-20%, and the resulting accuracy was </w:t>
+      </w:r>
+      <w:r>
+        <w:rPr>
+          <w:rFonts w:ascii="Times" w:hAnsi="Times"/>
+          <w:b/>
+        </w:rPr>
+        <w:t>94.5%</w:t>
+      </w:r>
+      <w:r>
+        <w:rPr>
+          <w:rFonts w:ascii="Times" w:hAnsi="Times"/>
+        </w:rPr>
+        <w:t>.</w:t>
+      </w:r>
+      <w:r>
+        <w:rPr>
+          <w:rFonts w:ascii="Times" w:hAnsi="Times"/>
+        </w:rPr>
+        <w:t xml:space="preserve"> </w:t>
+      </w:r>
+    </w:p>
+    <w:p>
+      <w:pPr>
+        <w:ind w:left="1440"/>
+        <w:rPr>
+          <w:rFonts w:ascii="Times" w:hAnsi="Times"/>
+        </w:rPr>
+      </w:pPr>
+      <w:r>
+        <w:rPr>
+          <w:rFonts w:ascii="Times" w:hAnsi="Times"/>
+        </w:rPr>
+        <w:t xml:space="preserve">Because the training took about 8 hours, I had to save it to disk, and whenever an instance of the </w:t>
       </w:r>
       <w:proofErr w:type="spellStart"/>
       <w:r>
         <w:rPr>
-          <w:rFonts w:ascii="Times" w:eastAsiaTheme="minorEastAsia" w:hAnsi="Times"/>
-          <w:i/>
-        </w:rPr>
-        <w:t>stime</w:t>
+          <w:rFonts w:ascii="Times" w:hAnsi="Times"/>
+          <w:i/>
+        </w:rPr>
+        <w:t>POSTagger</w:t>
       </w:r>
       <w:proofErr w:type="spellEnd"/>
       <w:r>
         <w:rPr>
-          <w:rFonts w:ascii="Times" w:eastAsiaTheme="minorEastAsia" w:hAnsi="Times"/>
-        </w:rPr>
-        <w:t xml:space="preserve">, so all </w:t>
-      </w:r>
-      <w:proofErr w:type="spellStart"/>
-      <w:r>
-        <w:rPr>
-          <w:rFonts w:ascii="Times" w:eastAsiaTheme="minorEastAsia" w:hAnsi="Times"/>
-        </w:rPr>
-        <w:t>occurences</w:t>
-      </w:r>
-      <w:proofErr w:type="spellEnd"/>
-      <w:r>
-        <w:rPr>
-          <w:rFonts w:ascii="Times" w:eastAsiaTheme="minorEastAsia" w:hAnsi="Times"/>
-        </w:rPr>
-        <w:t xml:space="preserve"> of that timestamp in the body were tagged as </w:t>
-      </w:r>
-      <w:proofErr w:type="spellStart"/>
-      <w:r>
-        <w:rPr>
-          <w:rFonts w:ascii="Times" w:eastAsiaTheme="minorEastAsia" w:hAnsi="Times"/>
-          <w:i/>
-        </w:rPr>
-        <w:t>stime</w:t>
-      </w:r>
-      <w:proofErr w:type="spellEnd"/>
-      <w:r>
-        <w:rPr>
-          <w:rFonts w:ascii="Times" w:eastAsiaTheme="minorEastAsia" w:hAnsi="Times"/>
-        </w:rPr>
-        <w:t>).</w:t>
+          <w:rFonts w:ascii="Times" w:hAnsi="Times"/>
+        </w:rPr>
+        <w:t xml:space="preserve"> class is created for use, the model loads up from disk. As input it accepts an array of words (word tokenized sentence) and outputs an array of tuples of the form </w:t>
+      </w:r>
+      <w:r>
+        <w:rPr>
+          <w:rFonts w:ascii="Times" w:hAnsi="Times"/>
+          <w:i/>
+        </w:rPr>
+        <w:t>(word,</w:t>
+      </w:r>
+      <w:r>
+        <w:rPr>
+          <w:rFonts w:ascii="Times" w:hAnsi="Times"/>
+          <w:i/>
+        </w:rPr>
+        <w:t xml:space="preserve"> </w:t>
+      </w:r>
+      <w:r>
+        <w:rPr>
+          <w:rFonts w:ascii="Times" w:hAnsi="Times"/>
+          <w:i/>
+        </w:rPr>
+        <w:t>tag)</w:t>
+      </w:r>
+      <w:r>
+        <w:rPr>
+          <w:rFonts w:ascii="Times" w:hAnsi="Times"/>
+        </w:rPr>
+        <w:t>.</w:t>
+      </w:r>
+    </w:p>
+    <w:p>
+      <w:pPr>
+        <w:ind w:left="360"/>
+        <w:rPr>
+          <w:rFonts w:ascii="Times" w:hAnsi="Times"/>
+          <w:b/>
+          <w:sz w:val="32"/>
+          <w:szCs w:val="32"/>
+        </w:rPr>
+      </w:pPr>
+    </w:p>
+    <w:p>
+      <w:pPr>
+        <w:pStyle w:val="ListParagraph"/>
+        <w:numPr>
+          <w:ilvl w:val="1"/>
+          <w:numId w:val="4"/>
+        </w:numPr>
+        <w:rPr>
+          <w:rFonts w:ascii="Times" w:hAnsi="Times"/>
+          <w:b/>
+          <w:sz w:val="32"/>
+          <w:szCs w:val="32"/>
+        </w:rPr>
+      </w:pPr>
+      <w:r>
+        <w:rPr>
+          <w:rFonts w:ascii="Times" w:hAnsi="Times"/>
+          <w:b/>
+          <w:sz w:val="32"/>
+          <w:szCs w:val="32"/>
+        </w:rPr>
+        <w:t>NER Tagger</w:t>
+      </w:r>
+    </w:p>
+    <w:p>
+      <w:pPr>
+        <w:ind w:left="720"/>
+        <w:rPr>
+          <w:rFonts w:ascii="Times" w:hAnsi="Times"/>
+          <w:b/>
+          <w:sz w:val="32"/>
+          <w:szCs w:val="32"/>
+        </w:rPr>
+      </w:pPr>
+    </w:p>
+    <w:p>
+      <w:pPr>
+        <w:ind w:left="1440"/>
+        <w:rPr>
+          <w:rFonts w:ascii="Times" w:hAnsi="Times"/>
+        </w:rPr>
+      </w:pPr>
+      <w:r>
+        <w:rPr>
+          <w:rFonts w:ascii="Times" w:hAnsi="Times"/>
+        </w:rPr>
+        <w:t xml:space="preserve">My first attempt was to train a NER tagger using the in-built </w:t>
+      </w:r>
+      <w:r>
+        <w:rPr>
+          <w:rFonts w:ascii="Times" w:hAnsi="Times"/>
+          <w:i/>
+        </w:rPr>
+        <w:t xml:space="preserve">NLTK </w:t>
+      </w:r>
+      <w:r>
+        <w:rPr>
+          <w:rFonts w:ascii="Times" w:hAnsi="Times"/>
+        </w:rPr>
+        <w:t>tools, but there were a few issues:</w:t>
+      </w:r>
+    </w:p>
+    <w:p>
+      <w:pPr>
+        <w:pStyle w:val="ListParagraph"/>
+        <w:numPr>
+          <w:ilvl w:val="0"/>
+          <w:numId w:val="6"/>
+        </w:numPr>
+        <w:rPr>
+          <w:rFonts w:ascii="Times" w:hAnsi="Times"/>
+        </w:rPr>
+      </w:pPr>
+      <w:r>
+        <w:rPr>
+          <w:rFonts w:ascii="Times" w:hAnsi="Times"/>
+        </w:rPr>
+        <w:t>the training corpus was too big, and the program was running out of memory, but from my perspective, in most of the cases more data means better accuracy</w:t>
+      </w:r>
+    </w:p>
+    <w:p>
+      <w:pPr>
+        <w:pStyle w:val="ListParagraph"/>
+        <w:numPr>
+          <w:ilvl w:val="0"/>
+          <w:numId w:val="6"/>
+        </w:numPr>
+        <w:rPr>
+          <w:rFonts w:ascii="Times" w:hAnsi="Times"/>
+        </w:rPr>
+      </w:pPr>
+      <w:r>
+        <w:rPr>
+          <w:rFonts w:ascii="Times" w:hAnsi="Times"/>
+        </w:rPr>
+        <w:t>even though the accuracy was 93%, I believed that I could achieve better results</w:t>
+      </w:r>
+    </w:p>
+    <w:p>
+      <w:pPr>
+        <w:pStyle w:val="ListParagraph"/>
+        <w:numPr>
+          <w:ilvl w:val="0"/>
+          <w:numId w:val="6"/>
+        </w:numPr>
+        <w:rPr>
+          <w:rFonts w:ascii="Times" w:hAnsi="Times"/>
+        </w:rPr>
+      </w:pPr>
+      <w:r>
+        <w:rPr>
+          <w:rFonts w:ascii="Times" w:hAnsi="Times"/>
+        </w:rPr>
+        <w:t>based on my POS tagger experience, I thought I could come up with better feature sets that better describe the data</w:t>
+      </w:r>
+    </w:p>
+    <w:p>
+      <w:pPr>
+        <w:ind w:left="1440"/>
+        <w:rPr>
+          <w:rFonts w:ascii="Times" w:hAnsi="Times"/>
+        </w:rPr>
+      </w:pPr>
+      <w:r>
+        <w:rPr>
+          <w:rFonts w:ascii="Times" w:hAnsi="Times"/>
+        </w:rPr>
+        <w:t xml:space="preserve">For these </w:t>
+      </w:r>
+      <w:proofErr w:type="gramStart"/>
+      <w:r>
+        <w:rPr>
+          <w:rFonts w:ascii="Times" w:hAnsi="Times"/>
+        </w:rPr>
+        <w:t>reasons</w:t>
+      </w:r>
+      <w:proofErr w:type="gramEnd"/>
+      <w:r>
+        <w:rPr>
+          <w:rFonts w:ascii="Times" w:hAnsi="Times"/>
+        </w:rPr>
+        <w:t xml:space="preserve"> I decided to use Machine Learning again, to build a NER tagger. </w:t>
+      </w:r>
+      <w:r>
+        <w:rPr>
+          <w:rFonts w:ascii="Times" w:hAnsi="Times"/>
+        </w:rPr>
+        <w:t xml:space="preserve">When choosing my model, I had to choose one which supports </w:t>
+      </w:r>
+      <w:r>
+        <w:rPr>
+          <w:rFonts w:ascii="Times" w:hAnsi="Times"/>
+          <w:b/>
+        </w:rPr>
+        <w:t>Out-Of-Core Learning</w:t>
+      </w:r>
+      <w:r>
+        <w:rPr>
+          <w:rFonts w:ascii="Times" w:hAnsi="Times"/>
+        </w:rPr>
+        <w:t xml:space="preserve">. This is a learning process through which we keep the training data out of RAM. We rather load it in batches and do </w:t>
+      </w:r>
+      <w:r>
+        <w:rPr>
+          <w:rFonts w:ascii="Times" w:hAnsi="Times"/>
+          <w:b/>
+        </w:rPr>
+        <w:t>Incremental Learning</w:t>
+      </w:r>
+      <w:r>
+        <w:rPr>
+          <w:rFonts w:ascii="Times" w:hAnsi="Times"/>
+        </w:rPr>
+        <w:t xml:space="preserve"> with the classifier. I chose the Perceptron model, because it trains fast and also gives good results. As a </w:t>
+      </w:r>
+      <w:proofErr w:type="gramStart"/>
+      <w:r>
+        <w:rPr>
+          <w:rFonts w:ascii="Times" w:hAnsi="Times"/>
+        </w:rPr>
+        <w:t>dataset</w:t>
+      </w:r>
+      <w:proofErr w:type="gramEnd"/>
+      <w:r>
+        <w:rPr>
+          <w:rFonts w:ascii="Times" w:hAnsi="Times"/>
+        </w:rPr>
+        <w:t xml:space="preserve"> I used the </w:t>
+      </w:r>
+      <w:r>
+        <w:rPr>
+          <w:rFonts w:ascii="Times" w:hAnsi="Times"/>
+          <w:i/>
+        </w:rPr>
+        <w:t>‘Groningen Meaning Bank’</w:t>
+      </w:r>
+      <w:r>
+        <w:rPr>
+          <w:rFonts w:ascii="Times" w:hAnsi="Times"/>
+        </w:rPr>
+        <w:t xml:space="preserve"> corpus, which is already NER tagged. After pre-processing the data by separating the words from the resulting NER tags, I had to get documented on word features which could improve my classifier, and came up with:</w:t>
+      </w:r>
+    </w:p>
+    <w:p>
+      <w:pPr>
+        <w:pStyle w:val="ListParagraph"/>
+        <w:numPr>
+          <w:ilvl w:val="0"/>
+          <w:numId w:val="7"/>
+        </w:numPr>
+        <w:rPr>
+          <w:rFonts w:ascii="Times" w:hAnsi="Times"/>
+        </w:rPr>
+      </w:pPr>
+      <w:r>
+        <w:rPr>
+          <w:rFonts w:ascii="Times" w:hAnsi="Times"/>
+        </w:rPr>
+        <w:t>lemma of word</w:t>
+      </w:r>
+    </w:p>
+    <w:p>
+      <w:pPr>
+        <w:pStyle w:val="ListParagraph"/>
+        <w:numPr>
+          <w:ilvl w:val="0"/>
+          <w:numId w:val="7"/>
+        </w:numPr>
+        <w:rPr>
+          <w:rFonts w:ascii="Times" w:hAnsi="Times"/>
+        </w:rPr>
+      </w:pPr>
+      <w:r>
+        <w:rPr>
+          <w:rFonts w:ascii="Times" w:hAnsi="Times"/>
+        </w:rPr>
+        <w:t>is it capitalized?</w:t>
+      </w:r>
+    </w:p>
+    <w:p>
+      <w:pPr>
+        <w:pStyle w:val="ListParagraph"/>
+        <w:numPr>
+          <w:ilvl w:val="0"/>
+          <w:numId w:val="7"/>
+        </w:numPr>
+        <w:rPr>
+          <w:rFonts w:ascii="Times" w:hAnsi="Times"/>
+        </w:rPr>
+      </w:pPr>
+      <w:r>
+        <w:rPr>
+          <w:rFonts w:ascii="Times" w:hAnsi="Times"/>
+        </w:rPr>
+        <w:t xml:space="preserve">is it </w:t>
+      </w:r>
+      <w:proofErr w:type="gramStart"/>
+      <w:r>
+        <w:rPr>
+          <w:rFonts w:ascii="Times" w:hAnsi="Times"/>
+        </w:rPr>
+        <w:t>lowercase</w:t>
+      </w:r>
+      <w:proofErr w:type="gramEnd"/>
+      <w:r>
+        <w:rPr>
+          <w:rFonts w:ascii="Times" w:hAnsi="Times"/>
+        </w:rPr>
+        <w:t>?</w:t>
+      </w:r>
+    </w:p>
+    <w:p>
+      <w:pPr>
+        <w:pStyle w:val="ListParagraph"/>
+        <w:numPr>
+          <w:ilvl w:val="0"/>
+          <w:numId w:val="7"/>
+        </w:numPr>
+        <w:rPr>
+          <w:rFonts w:ascii="Times" w:hAnsi="Times"/>
+        </w:rPr>
+      </w:pPr>
+      <w:r>
+        <w:rPr>
+          <w:rFonts w:ascii="Times" w:hAnsi="Times"/>
+        </w:rPr>
+        <w:t>is it a number?</w:t>
+      </w:r>
+    </w:p>
+    <w:p>
+      <w:pPr>
+        <w:pStyle w:val="ListParagraph"/>
+        <w:numPr>
+          <w:ilvl w:val="0"/>
+          <w:numId w:val="7"/>
+        </w:numPr>
+        <w:rPr>
+          <w:rFonts w:ascii="Times" w:hAnsi="Times"/>
+        </w:rPr>
+      </w:pPr>
+      <w:r>
+        <w:rPr>
+          <w:rFonts w:ascii="Times" w:hAnsi="Times"/>
+        </w:rPr>
+        <w:t>ending dot?</w:t>
+      </w:r>
+    </w:p>
+    <w:p>
+      <w:pPr>
+        <w:pStyle w:val="ListParagraph"/>
+        <w:numPr>
+          <w:ilvl w:val="0"/>
+          <w:numId w:val="7"/>
+        </w:numPr>
+        <w:rPr>
+          <w:rFonts w:ascii="Times" w:hAnsi="Times"/>
+        </w:rPr>
+      </w:pPr>
+      <w:r>
+        <w:rPr>
+          <w:rFonts w:ascii="Times" w:hAnsi="Times"/>
+        </w:rPr>
+        <w:t>next word and details about it</w:t>
+      </w:r>
+    </w:p>
+    <w:p>
+      <w:pPr>
+        <w:pStyle w:val="ListParagraph"/>
+        <w:numPr>
+          <w:ilvl w:val="0"/>
+          <w:numId w:val="7"/>
+        </w:numPr>
+        <w:rPr>
+          <w:rFonts w:ascii="Times" w:hAnsi="Times"/>
+        </w:rPr>
+      </w:pPr>
+      <w:r>
+        <w:rPr>
+          <w:rFonts w:ascii="Times" w:hAnsi="Times"/>
+        </w:rPr>
+        <w:t>previous word and details about it</w:t>
+      </w:r>
+    </w:p>
+    <w:p>
+      <w:pPr>
+        <w:ind w:left="1440"/>
+        <w:rPr>
+          <w:rFonts w:ascii="Times" w:hAnsi="Times"/>
+        </w:rPr>
+      </w:pPr>
+      <w:r>
+        <w:rPr>
+          <w:rFonts w:ascii="Times" w:hAnsi="Times"/>
+        </w:rPr>
+        <w:t>and so on…</w:t>
+      </w:r>
+    </w:p>
+    <w:p>
+      <w:pPr>
+        <w:ind w:left="1440"/>
+        <w:rPr>
+          <w:rFonts w:ascii="Times" w:hAnsi="Times"/>
+        </w:rPr>
+      </w:pPr>
+      <w:r>
+        <w:rPr>
+          <w:rFonts w:ascii="Times" w:hAnsi="Times"/>
+        </w:rPr>
+        <w:t xml:space="preserve">I split my corpus again, into </w:t>
+      </w:r>
+      <w:proofErr w:type="gramStart"/>
+      <w:r>
+        <w:rPr>
+          <w:rFonts w:ascii="Times" w:hAnsi="Times"/>
+        </w:rPr>
+        <w:t>a</w:t>
+      </w:r>
+      <w:proofErr w:type="gramEnd"/>
+      <w:r>
+        <w:rPr>
+          <w:rFonts w:ascii="Times" w:hAnsi="Times"/>
+        </w:rPr>
+        <w:t xml:space="preserve"> 80-20 ratio and trained it. In the </w:t>
+      </w:r>
+      <w:proofErr w:type="gramStart"/>
+      <w:r>
+        <w:rPr>
+          <w:rFonts w:ascii="Times" w:hAnsi="Times"/>
+        </w:rPr>
+        <w:t>end</w:t>
+      </w:r>
+      <w:proofErr w:type="gramEnd"/>
+      <w:r>
+        <w:rPr>
+          <w:rFonts w:ascii="Times" w:hAnsi="Times"/>
+        </w:rPr>
+        <w:t xml:space="preserve"> the classifier was saved to disk, and whenever needed it can be loaded from file using </w:t>
+      </w:r>
+      <w:r>
+        <w:rPr>
+          <w:rFonts w:ascii="Times" w:hAnsi="Times"/>
+          <w:i/>
+        </w:rPr>
+        <w:t>‘pickle’</w:t>
+      </w:r>
+      <w:r>
+        <w:rPr>
+          <w:rFonts w:ascii="Times" w:hAnsi="Times"/>
+        </w:rPr>
+        <w:t xml:space="preserve">. </w:t>
+      </w:r>
+    </w:p>
+    <w:p>
+      <w:pPr>
+        <w:ind w:left="1440"/>
+        <w:rPr>
+          <w:rFonts w:ascii="Times" w:hAnsi="Times"/>
+        </w:rPr>
+      </w:pPr>
+      <w:r>
+        <w:rPr>
+          <w:rFonts w:ascii="Times" w:hAnsi="Times"/>
+        </w:rPr>
+        <w:t xml:space="preserve">The accuracy achieved was much better than the first NER algorithm’s, resulting in </w:t>
+      </w:r>
+      <w:r>
+        <w:rPr>
+          <w:rFonts w:ascii="Times" w:hAnsi="Times"/>
+          <w:b/>
+        </w:rPr>
+        <w:t>97%</w:t>
+      </w:r>
+      <w:r>
+        <w:rPr>
+          <w:rFonts w:ascii="Times" w:hAnsi="Times"/>
+        </w:rPr>
+        <w:t>.</w:t>
       </w:r>
       <w:bookmarkStart w:id="0" w:name="_GoBack"/>
       <w:bookmarkEnd w:id="0"/>
     </w:p>
     <w:sectPr>
       <w:pgSz w:w="11900" w:h="16840"/>
-      <w:pgMar w:top="1440" w:right="1728" w:bottom="1440" w:left="1728" w:header="720" w:footer="720" w:gutter="0"/>
+      <w:pgMar w:top="1440" w:right="1152" w:bottom="1440" w:left="1152" w:header="720" w:footer="720" w:gutter="0"/>
       <w:cols w:space="720"/>
       <w:docGrid w:linePitch="400"/>
     </w:sectPr>
@@ -1188,6 +2440,119 @@
 <file path=word/numbering.xml><?xml version="1.0" encoding="utf-8"?>
 <w:numbering xmlns:wpc="http://schemas.microsoft.com/office/word/2010/wordprocessingCanvas" xmlns:mo="http://schemas.microsoft.com/office/mac/office/2008/main" xmlns:mc="http://schemas.openxmlformats.org/markup-compatibility/2006" xmlns:mv="urn:schemas-microsoft-com:mac:vml" xmlns:o="urn:schemas-microsoft-com:office:office" xmlns:r="http://schemas.openxmlformats.org/officeDocument/2006/relationships" xmlns:m="http://schemas.openxmlformats.org/officeDocument/2006/math" xmlns:v="urn:schemas-microsoft-com:vml" xmlns:wp14="http://schemas.microsoft.com/office/word/2010/wordprocessingDrawing" xmlns:wp="http://schemas.openxmlformats.org/drawingml/2006/wordprocessingDrawing" xmlns:w10="urn:schemas-microsoft-com:office:word" xmlns:w="http://schemas.openxmlformats.org/wordprocessingml/2006/main" xmlns:w14="http://schemas.microsoft.com/office/word/2010/wordml" xmlns:w15="http://schemas.microsoft.com/office/word/2012/wordml" xmlns:wpg="http://schemas.microsoft.com/office/word/2010/wordprocessingGroup" xmlns:wpi="http://schemas.microsoft.com/office/word/2010/wordprocessingInk" xmlns:wne="http://schemas.microsoft.com/office/word/2006/wordml" xmlns:wps="http://schemas.microsoft.com/office/word/2010/wordprocessingShape" mc:Ignorable="w14 w15 wp14">
   <w:abstractNum w:abstractNumId="0">
+    <w:nsid w:val="25B13241"/>
+    <w:multiLevelType w:val="hybridMultilevel"/>
+    <w:tmpl w:val="283CF556"/>
+    <w:lvl w:ilvl="0" w:tplc="08090001">
+      <w:start w:val="1"/>
+      <w:numFmt w:val="bullet"/>
+      <w:lvlText w:val=""/>
+      <w:lvlJc w:val="left"/>
+      <w:pPr>
+        <w:ind w:left="2160" w:hanging="360"/>
+      </w:pPr>
+      <w:rPr>
+        <w:rFonts w:ascii="Symbol" w:hAnsi="Symbol" w:hint="default"/>
+      </w:rPr>
+    </w:lvl>
+    <w:lvl w:ilvl="1" w:tplc="08090003" w:tentative="1">
+      <w:start w:val="1"/>
+      <w:numFmt w:val="bullet"/>
+      <w:lvlText w:val="o"/>
+      <w:lvlJc w:val="left"/>
+      <w:pPr>
+        <w:ind w:left="2880" w:hanging="360"/>
+      </w:pPr>
+      <w:rPr>
+        <w:rFonts w:ascii="Courier New" w:hAnsi="Courier New" w:cs="Courier New" w:hint="default"/>
+      </w:rPr>
+    </w:lvl>
+    <w:lvl w:ilvl="2" w:tplc="08090005" w:tentative="1">
+      <w:start w:val="1"/>
+      <w:numFmt w:val="bullet"/>
+      <w:lvlText w:val=""/>
+      <w:lvlJc w:val="left"/>
+      <w:pPr>
+        <w:ind w:left="3600" w:hanging="360"/>
+      </w:pPr>
+      <w:rPr>
+        <w:rFonts w:ascii="Wingdings" w:hAnsi="Wingdings" w:hint="default"/>
+      </w:rPr>
+    </w:lvl>
+    <w:lvl w:ilvl="3" w:tplc="08090001" w:tentative="1">
+      <w:start w:val="1"/>
+      <w:numFmt w:val="bullet"/>
+      <w:lvlText w:val=""/>
+      <w:lvlJc w:val="left"/>
+      <w:pPr>
+        <w:ind w:left="4320" w:hanging="360"/>
+      </w:pPr>
+      <w:rPr>
+        <w:rFonts w:ascii="Symbol" w:hAnsi="Symbol" w:hint="default"/>
+      </w:rPr>
+    </w:lvl>
+    <w:lvl w:ilvl="4" w:tplc="08090003" w:tentative="1">
+      <w:start w:val="1"/>
+      <w:numFmt w:val="bullet"/>
+      <w:lvlText w:val="o"/>
+      <w:lvlJc w:val="left"/>
+      <w:pPr>
+        <w:ind w:left="5040" w:hanging="360"/>
+      </w:pPr>
+      <w:rPr>
+        <w:rFonts w:ascii="Courier New" w:hAnsi="Courier New" w:cs="Courier New" w:hint="default"/>
+      </w:rPr>
+    </w:lvl>
+    <w:lvl w:ilvl="5" w:tplc="08090005" w:tentative="1">
+      <w:start w:val="1"/>
+      <w:numFmt w:val="bullet"/>
+      <w:lvlText w:val=""/>
+      <w:lvlJc w:val="left"/>
+      <w:pPr>
+        <w:ind w:left="5760" w:hanging="360"/>
+      </w:pPr>
+      <w:rPr>
+        <w:rFonts w:ascii="Wingdings" w:hAnsi="Wingdings" w:hint="default"/>
+      </w:rPr>
+    </w:lvl>
+    <w:lvl w:ilvl="6" w:tplc="08090001" w:tentative="1">
+      <w:start w:val="1"/>
+      <w:numFmt w:val="bullet"/>
+      <w:lvlText w:val=""/>
+      <w:lvlJc w:val="left"/>
+      <w:pPr>
+        <w:ind w:left="6480" w:hanging="360"/>
+      </w:pPr>
+      <w:rPr>
+        <w:rFonts w:ascii="Symbol" w:hAnsi="Symbol" w:hint="default"/>
+      </w:rPr>
+    </w:lvl>
+    <w:lvl w:ilvl="7" w:tplc="08090003" w:tentative="1">
+      <w:start w:val="1"/>
+      <w:numFmt w:val="bullet"/>
+      <w:lvlText w:val="o"/>
+      <w:lvlJc w:val="left"/>
+      <w:pPr>
+        <w:ind w:left="7200" w:hanging="360"/>
+      </w:pPr>
+      <w:rPr>
+        <w:rFonts w:ascii="Courier New" w:hAnsi="Courier New" w:cs="Courier New" w:hint="default"/>
+      </w:rPr>
+    </w:lvl>
+    <w:lvl w:ilvl="8" w:tplc="08090005" w:tentative="1">
+      <w:start w:val="1"/>
+      <w:numFmt w:val="bullet"/>
+      <w:lvlText w:val=""/>
+      <w:lvlJc w:val="left"/>
+      <w:pPr>
+        <w:ind w:left="7920" w:hanging="360"/>
+      </w:pPr>
+      <w:rPr>
+        <w:rFonts w:ascii="Wingdings" w:hAnsi="Wingdings" w:hint="default"/>
+      </w:rPr>
+    </w:lvl>
+  </w:abstractNum>
+  <w:abstractNum w:abstractNumId="1">
     <w:nsid w:val="2B7A2226"/>
     <w:multiLevelType w:val="hybridMultilevel"/>
     <w:tmpl w:val="F14CAF88"/>
@@ -1276,7 +2641,120 @@
       </w:pPr>
     </w:lvl>
   </w:abstractNum>
-  <w:abstractNum w:abstractNumId="1">
+  <w:abstractNum w:abstractNumId="2">
+    <w:nsid w:val="33626D15"/>
+    <w:multiLevelType w:val="hybridMultilevel"/>
+    <w:tmpl w:val="13DA0212"/>
+    <w:lvl w:ilvl="0" w:tplc="08090001">
+      <w:start w:val="1"/>
+      <w:numFmt w:val="bullet"/>
+      <w:lvlText w:val=""/>
+      <w:lvlJc w:val="left"/>
+      <w:pPr>
+        <w:ind w:left="2160" w:hanging="360"/>
+      </w:pPr>
+      <w:rPr>
+        <w:rFonts w:ascii="Symbol" w:hAnsi="Symbol" w:hint="default"/>
+      </w:rPr>
+    </w:lvl>
+    <w:lvl w:ilvl="1" w:tplc="08090003" w:tentative="1">
+      <w:start w:val="1"/>
+      <w:numFmt w:val="bullet"/>
+      <w:lvlText w:val="o"/>
+      <w:lvlJc w:val="left"/>
+      <w:pPr>
+        <w:ind w:left="2880" w:hanging="360"/>
+      </w:pPr>
+      <w:rPr>
+        <w:rFonts w:ascii="Courier New" w:hAnsi="Courier New" w:cs="Courier New" w:hint="default"/>
+      </w:rPr>
+    </w:lvl>
+    <w:lvl w:ilvl="2" w:tplc="08090005" w:tentative="1">
+      <w:start w:val="1"/>
+      <w:numFmt w:val="bullet"/>
+      <w:lvlText w:val=""/>
+      <w:lvlJc w:val="left"/>
+      <w:pPr>
+        <w:ind w:left="3600" w:hanging="360"/>
+      </w:pPr>
+      <w:rPr>
+        <w:rFonts w:ascii="Wingdings" w:hAnsi="Wingdings" w:hint="default"/>
+      </w:rPr>
+    </w:lvl>
+    <w:lvl w:ilvl="3" w:tplc="08090001" w:tentative="1">
+      <w:start w:val="1"/>
+      <w:numFmt w:val="bullet"/>
+      <w:lvlText w:val=""/>
+      <w:lvlJc w:val="left"/>
+      <w:pPr>
+        <w:ind w:left="4320" w:hanging="360"/>
+      </w:pPr>
+      <w:rPr>
+        <w:rFonts w:ascii="Symbol" w:hAnsi="Symbol" w:hint="default"/>
+      </w:rPr>
+    </w:lvl>
+    <w:lvl w:ilvl="4" w:tplc="08090003" w:tentative="1">
+      <w:start w:val="1"/>
+      <w:numFmt w:val="bullet"/>
+      <w:lvlText w:val="o"/>
+      <w:lvlJc w:val="left"/>
+      <w:pPr>
+        <w:ind w:left="5040" w:hanging="360"/>
+      </w:pPr>
+      <w:rPr>
+        <w:rFonts w:ascii="Courier New" w:hAnsi="Courier New" w:cs="Courier New" w:hint="default"/>
+      </w:rPr>
+    </w:lvl>
+    <w:lvl w:ilvl="5" w:tplc="08090005" w:tentative="1">
+      <w:start w:val="1"/>
+      <w:numFmt w:val="bullet"/>
+      <w:lvlText w:val=""/>
+      <w:lvlJc w:val="left"/>
+      <w:pPr>
+        <w:ind w:left="5760" w:hanging="360"/>
+      </w:pPr>
+      <w:rPr>
+        <w:rFonts w:ascii="Wingdings" w:hAnsi="Wingdings" w:hint="default"/>
+      </w:rPr>
+    </w:lvl>
+    <w:lvl w:ilvl="6" w:tplc="08090001" w:tentative="1">
+      <w:start w:val="1"/>
+      <w:numFmt w:val="bullet"/>
+      <w:lvlText w:val=""/>
+      <w:lvlJc w:val="left"/>
+      <w:pPr>
+        <w:ind w:left="6480" w:hanging="360"/>
+      </w:pPr>
+      <w:rPr>
+        <w:rFonts w:ascii="Symbol" w:hAnsi="Symbol" w:hint="default"/>
+      </w:rPr>
+    </w:lvl>
+    <w:lvl w:ilvl="7" w:tplc="08090003" w:tentative="1">
+      <w:start w:val="1"/>
+      <w:numFmt w:val="bullet"/>
+      <w:lvlText w:val="o"/>
+      <w:lvlJc w:val="left"/>
+      <w:pPr>
+        <w:ind w:left="7200" w:hanging="360"/>
+      </w:pPr>
+      <w:rPr>
+        <w:rFonts w:ascii="Courier New" w:hAnsi="Courier New" w:cs="Courier New" w:hint="default"/>
+      </w:rPr>
+    </w:lvl>
+    <w:lvl w:ilvl="8" w:tplc="08090005" w:tentative="1">
+      <w:start w:val="1"/>
+      <w:numFmt w:val="bullet"/>
+      <w:lvlText w:val=""/>
+      <w:lvlJc w:val="left"/>
+      <w:pPr>
+        <w:ind w:left="7920" w:hanging="360"/>
+      </w:pPr>
+      <w:rPr>
+        <w:rFonts w:ascii="Wingdings" w:hAnsi="Wingdings" w:hint="default"/>
+      </w:rPr>
+    </w:lvl>
+  </w:abstractNum>
+  <w:abstractNum w:abstractNumId="3">
     <w:nsid w:val="43670F58"/>
     <w:multiLevelType w:val="multilevel"/>
     <w:tmpl w:val="0809001F"/>
@@ -1365,7 +2843,120 @@
       </w:pPr>
     </w:lvl>
   </w:abstractNum>
-  <w:abstractNum w:abstractNumId="2">
+  <w:abstractNum w:abstractNumId="4">
+    <w:nsid w:val="462531FD"/>
+    <w:multiLevelType w:val="hybridMultilevel"/>
+    <w:tmpl w:val="E63C3EFA"/>
+    <w:lvl w:ilvl="0" w:tplc="08090001">
+      <w:start w:val="1"/>
+      <w:numFmt w:val="bullet"/>
+      <w:lvlText w:val=""/>
+      <w:lvlJc w:val="left"/>
+      <w:pPr>
+        <w:ind w:left="2227" w:hanging="360"/>
+      </w:pPr>
+      <w:rPr>
+        <w:rFonts w:ascii="Symbol" w:hAnsi="Symbol" w:hint="default"/>
+      </w:rPr>
+    </w:lvl>
+    <w:lvl w:ilvl="1" w:tplc="08090003" w:tentative="1">
+      <w:start w:val="1"/>
+      <w:numFmt w:val="bullet"/>
+      <w:lvlText w:val="o"/>
+      <w:lvlJc w:val="left"/>
+      <w:pPr>
+        <w:ind w:left="2947" w:hanging="360"/>
+      </w:pPr>
+      <w:rPr>
+        <w:rFonts w:ascii="Courier New" w:hAnsi="Courier New" w:cs="Courier New" w:hint="default"/>
+      </w:rPr>
+    </w:lvl>
+    <w:lvl w:ilvl="2" w:tplc="08090005" w:tentative="1">
+      <w:start w:val="1"/>
+      <w:numFmt w:val="bullet"/>
+      <w:lvlText w:val=""/>
+      <w:lvlJc w:val="left"/>
+      <w:pPr>
+        <w:ind w:left="3667" w:hanging="360"/>
+      </w:pPr>
+      <w:rPr>
+        <w:rFonts w:ascii="Wingdings" w:hAnsi="Wingdings" w:hint="default"/>
+      </w:rPr>
+    </w:lvl>
+    <w:lvl w:ilvl="3" w:tplc="08090001" w:tentative="1">
+      <w:start w:val="1"/>
+      <w:numFmt w:val="bullet"/>
+      <w:lvlText w:val=""/>
+      <w:lvlJc w:val="left"/>
+      <w:pPr>
+        <w:ind w:left="4387" w:hanging="360"/>
+      </w:pPr>
+      <w:rPr>
+        <w:rFonts w:ascii="Symbol" w:hAnsi="Symbol" w:hint="default"/>
+      </w:rPr>
+    </w:lvl>
+    <w:lvl w:ilvl="4" w:tplc="08090003" w:tentative="1">
+      <w:start w:val="1"/>
+      <w:numFmt w:val="bullet"/>
+      <w:lvlText w:val="o"/>
+      <w:lvlJc w:val="left"/>
+      <w:pPr>
+        <w:ind w:left="5107" w:hanging="360"/>
+      </w:pPr>
+      <w:rPr>
+        <w:rFonts w:ascii="Courier New" w:hAnsi="Courier New" w:cs="Courier New" w:hint="default"/>
+      </w:rPr>
+    </w:lvl>
+    <w:lvl w:ilvl="5" w:tplc="08090005" w:tentative="1">
+      <w:start w:val="1"/>
+      <w:numFmt w:val="bullet"/>
+      <w:lvlText w:val=""/>
+      <w:lvlJc w:val="left"/>
+      <w:pPr>
+        <w:ind w:left="5827" w:hanging="360"/>
+      </w:pPr>
+      <w:rPr>
+        <w:rFonts w:ascii="Wingdings" w:hAnsi="Wingdings" w:hint="default"/>
+      </w:rPr>
+    </w:lvl>
+    <w:lvl w:ilvl="6" w:tplc="08090001" w:tentative="1">
+      <w:start w:val="1"/>
+      <w:numFmt w:val="bullet"/>
+      <w:lvlText w:val=""/>
+      <w:lvlJc w:val="left"/>
+      <w:pPr>
+        <w:ind w:left="6547" w:hanging="360"/>
+      </w:pPr>
+      <w:rPr>
+        <w:rFonts w:ascii="Symbol" w:hAnsi="Symbol" w:hint="default"/>
+      </w:rPr>
+    </w:lvl>
+    <w:lvl w:ilvl="7" w:tplc="08090003" w:tentative="1">
+      <w:start w:val="1"/>
+      <w:numFmt w:val="bullet"/>
+      <w:lvlText w:val="o"/>
+      <w:lvlJc w:val="left"/>
+      <w:pPr>
+        <w:ind w:left="7267" w:hanging="360"/>
+      </w:pPr>
+      <w:rPr>
+        <w:rFonts w:ascii="Courier New" w:hAnsi="Courier New" w:cs="Courier New" w:hint="default"/>
+      </w:rPr>
+    </w:lvl>
+    <w:lvl w:ilvl="8" w:tplc="08090005" w:tentative="1">
+      <w:start w:val="1"/>
+      <w:numFmt w:val="bullet"/>
+      <w:lvlText w:val=""/>
+      <w:lvlJc w:val="left"/>
+      <w:pPr>
+        <w:ind w:left="7987" w:hanging="360"/>
+      </w:pPr>
+      <w:rPr>
+        <w:rFonts w:ascii="Wingdings" w:hAnsi="Wingdings" w:hint="default"/>
+      </w:rPr>
+    </w:lvl>
+  </w:abstractNum>
+  <w:abstractNum w:abstractNumId="5">
     <w:nsid w:val="7B066B48"/>
     <w:multiLevelType w:val="hybridMultilevel"/>
     <w:tmpl w:val="7D92E9DC"/>
@@ -1454,7 +3045,7 @@
       </w:pPr>
     </w:lvl>
   </w:abstractNum>
-  <w:abstractNum w:abstractNumId="3">
+  <w:abstractNum w:abstractNumId="6">
     <w:nsid w:val="7EFE3055"/>
     <w:multiLevelType w:val="hybridMultilevel"/>
     <w:tmpl w:val="D0085AEA"/>
@@ -1544,16 +3135,25 @@
     </w:lvl>
   </w:abstractNum>
   <w:num w:numId="1">
-    <w:abstractNumId w:val="2"/>
+    <w:abstractNumId w:val="5"/>
   </w:num>
   <w:num w:numId="2">
+    <w:abstractNumId w:val="6"/>
+  </w:num>
+  <w:num w:numId="3">
+    <w:abstractNumId w:val="1"/>
+  </w:num>
+  <w:num w:numId="4">
     <w:abstractNumId w:val="3"/>
   </w:num>
-  <w:num w:numId="3">
+  <w:num w:numId="5">
     <w:abstractNumId w:val="0"/>
   </w:num>
-  <w:num w:numId="4">
-    <w:abstractNumId w:val="1"/>
+  <w:num w:numId="6">
+    <w:abstractNumId w:val="4"/>
+  </w:num>
+  <w:num w:numId="7">
+    <w:abstractNumId w:val="2"/>
   </w:num>
 </w:numbering>
 </file>

</xml_diff>

<commit_message>
Writeup for 1st part done
</commit_message>
<xml_diff>
--- a/Entity tagging of seminar announcements.docx
+++ b/Entity tagging of seminar announcements.docx
@@ -636,6 +636,83 @@
         <w:rPr>
           <w:rFonts w:ascii="Times" w:hAnsi="Times"/>
         </w:rPr>
+        <w:t>Out of those I kept only those paragraphs which do n</w:t>
+      </w:r>
+      <w:r>
+        <w:rPr>
+          <w:rFonts w:ascii="Times" w:hAnsi="Times"/>
+        </w:rPr>
+        <w:t>ot start with a white space</w:t>
+      </w:r>
+      <w:r>
+        <w:rPr>
+          <w:rFonts w:ascii="Times" w:hAnsi="Times"/>
+        </w:rPr>
+        <w:t xml:space="preserve"> and the first character is </w:t>
+      </w:r>
+      <w:r>
+        <w:rPr>
+          <w:rFonts w:ascii="Times" w:hAnsi="Times"/>
+        </w:rPr>
+        <w:t>alphanumeric. Evaluated on the test data,</w:t>
+      </w:r>
+      <w:r>
+        <w:rPr>
+          <w:rFonts w:ascii="Times" w:hAnsi="Times"/>
+        </w:rPr>
+        <w:t xml:space="preserve"> I was able to achieve a precision of </w:t>
+      </w:r>
+      <w:r>
+        <w:rPr>
+          <w:rFonts w:ascii="Times" w:hAnsi="Times"/>
+          <w:b/>
+        </w:rPr>
+        <w:t>0.5</w:t>
+      </w:r>
+      <w:r>
+        <w:rPr>
+          <w:rFonts w:ascii="Times" w:hAnsi="Times"/>
+        </w:rPr>
+        <w:t xml:space="preserve">, recall of </w:t>
+      </w:r>
+      <w:r>
+        <w:rPr>
+          <w:rFonts w:ascii="Times" w:hAnsi="Times"/>
+          <w:b/>
+        </w:rPr>
+        <w:t>0.57</w:t>
+      </w:r>
+      <w:r>
+        <w:rPr>
+          <w:rFonts w:ascii="Times" w:hAnsi="Times"/>
+        </w:rPr>
+        <w:t xml:space="preserve"> leading to an F1-Score of </w:t>
+      </w:r>
+      <w:r>
+        <w:rPr>
+          <w:rFonts w:ascii="Times" w:hAnsi="Times"/>
+          <w:b/>
+        </w:rPr>
+        <w:t>0.533</w:t>
+      </w:r>
+      <w:r>
+        <w:rPr>
+          <w:rFonts w:ascii="Times" w:hAnsi="Times"/>
+        </w:rPr>
+        <w:t>.</w:t>
+      </w:r>
+    </w:p>
+    <w:p>
+      <w:pPr>
+        <w:ind w:left="720"/>
+        <w:rPr>
+          <w:rFonts w:ascii="Times" w:hAnsi="Times"/>
+        </w:rPr>
+      </w:pPr>
+      <w:r>
+        <w:rPr>
+          <w:rFonts w:ascii="Times" w:hAnsi="Times"/>
+        </w:rPr>
         <w:t>Sentence tagging was as simple as paragraph tagging.</w:t>
       </w:r>
       <w:r>
@@ -699,7 +776,80 @@
         <w:rPr>
           <w:rFonts w:ascii="Times" w:hAnsi="Times"/>
         </w:rPr>
-        <w:t>, I was able to split the text into sentences and tag them accordingly.</w:t>
+        <w:t>, I was able to split the text into sen</w:t>
+      </w:r>
+      <w:r>
+        <w:rPr>
+          <w:rFonts w:ascii="Times" w:hAnsi="Times"/>
+        </w:rPr>
+        <w:t>tences, and from those choose the ones which does not start with a</w:t>
+      </w:r>
+      <w:r>
+        <w:rPr>
+          <w:rFonts w:ascii="Times" w:hAnsi="Times"/>
+        </w:rPr>
+        <w:t xml:space="preserve"> white space and the first character is alphanumeric. After evaluation on the test data, this approach achieved a precision of </w:t>
+      </w:r>
+      <w:r>
+        <w:rPr>
+          <w:rFonts w:ascii="Times" w:hAnsi="Times"/>
+          <w:b/>
+        </w:rPr>
+        <w:t>0.616</w:t>
+      </w:r>
+      <w:r>
+        <w:rPr>
+          <w:rFonts w:ascii="Times" w:hAnsi="Times"/>
+        </w:rPr>
+        <w:t xml:space="preserve">, recall of </w:t>
+      </w:r>
+      <w:r>
+        <w:rPr>
+          <w:rFonts w:ascii="Times" w:hAnsi="Times"/>
+          <w:b/>
+        </w:rPr>
+        <w:t>0.104</w:t>
+      </w:r>
+      <w:r>
+        <w:rPr>
+          <w:rFonts w:ascii="Times" w:hAnsi="Times"/>
+        </w:rPr>
+        <w:t xml:space="preserve"> and F1-Score of</w:t>
+      </w:r>
+      <w:r>
+        <w:rPr>
+          <w:rFonts w:ascii="Times" w:hAnsi="Times"/>
+          <w:b/>
+        </w:rPr>
+        <w:t xml:space="preserve"> 0.178</w:t>
+      </w:r>
+      <w:r>
+        <w:rPr>
+          <w:rFonts w:ascii="Times" w:hAnsi="Times"/>
+        </w:rPr>
+        <w:t>.</w:t>
+      </w:r>
+    </w:p>
+    <w:p>
+      <w:pPr>
+        <w:ind w:left="720"/>
+        <w:rPr>
+          <w:rFonts w:ascii="Times" w:hAnsi="Times"/>
+        </w:rPr>
+      </w:pPr>
+    </w:p>
+    <w:p>
+      <w:pPr>
+        <w:ind w:left="720"/>
+        <w:rPr>
+          <w:rFonts w:ascii="Times" w:hAnsi="Times"/>
+        </w:rPr>
+      </w:pPr>
+      <w:r>
+        <w:rPr>
+          <w:rFonts w:ascii="Times" w:hAnsi="Times"/>
+        </w:rPr>
+        <w:t>In the future improvements could be made to both approaches by adding more features based on which to decide whether a part of text is a sentence or paragraph, mostly focusing on increasing the recall of both algorithms.</w:t>
       </w:r>
     </w:p>
     <w:p>
@@ -824,10 +974,85 @@
       </w:pPr>
       <m:oMath>
         <m:r>
+          <m:rPr>
+            <m:lit/>
+          </m:rPr>
           <w:rPr>
             <w:rFonts w:ascii="Cambria Math" w:hAnsi="Cambria Math"/>
           </w:rPr>
-          <m:t>\b(</m:t>
+          <m:t>/</m:t>
+        </m:r>
+        <m:d>
+          <m:dPr>
+            <m:begChr m:val="["/>
+            <m:endChr m:val="]"/>
+            <m:ctrlPr>
+              <w:rPr>
+                <w:rFonts w:ascii="Cambria Math" w:hAnsi="Cambria Math"/>
+                <w:i/>
+              </w:rPr>
+            </m:ctrlPr>
+          </m:dPr>
+          <m:e>
+            <m:r>
+              <w:rPr>
+                <w:rFonts w:ascii="Cambria Math" w:hAnsi="Cambria Math"/>
+              </w:rPr>
+              <m:t>0-9</m:t>
+            </m:r>
+          </m:e>
+        </m:d>
+        <m:r>
+          <w:rPr>
+            <w:rFonts w:ascii="Cambria Math" w:hAnsi="Cambria Math"/>
+          </w:rPr>
+          <m:t>+:</m:t>
+        </m:r>
+        <m:d>
+          <m:dPr>
+            <m:begChr m:val="["/>
+            <m:endChr m:val="]"/>
+            <m:ctrlPr>
+              <w:rPr>
+                <w:rFonts w:ascii="Cambria Math" w:hAnsi="Cambria Math"/>
+                <w:i/>
+              </w:rPr>
+            </m:ctrlPr>
+          </m:dPr>
+          <m:e>
+            <m:r>
+              <w:rPr>
+                <w:rFonts w:ascii="Cambria Math" w:hAnsi="Cambria Math"/>
+              </w:rPr>
+              <m:t>0-9</m:t>
+            </m:r>
+          </m:e>
+        </m:d>
+        <m:d>
+          <m:dPr>
+            <m:begChr m:val="["/>
+            <m:endChr m:val="]"/>
+            <m:ctrlPr>
+              <w:rPr>
+                <w:rFonts w:ascii="Cambria Math" w:hAnsi="Cambria Math"/>
+                <w:i/>
+              </w:rPr>
+            </m:ctrlPr>
+          </m:dPr>
+          <m:e>
+            <m:r>
+              <w:rPr>
+                <w:rFonts w:ascii="Cambria Math" w:hAnsi="Cambria Math"/>
+              </w:rPr>
+              <m:t>0-9</m:t>
+            </m:r>
+          </m:e>
+        </m:d>
+        <m:r>
+          <w:rPr>
+            <w:rFonts w:ascii="Cambria Math" w:hAnsi="Cambria Math"/>
+          </w:rPr>
+          <m:t>|</m:t>
         </m:r>
         <m:d>
           <m:dPr>
@@ -925,48 +1150,7 @@
           <w:rPr>
             <w:rFonts w:ascii="Cambria Math" w:hAnsi="Cambria Math"/>
           </w:rPr>
-          <m:t>\</m:t>
-        </m:r>
-        <m:r>
-          <m:rPr>
-            <m:lit/>
-          </m:rPr>
-          <w:rPr>
-            <w:rFonts w:ascii="Cambria Math" w:hAnsi="Cambria Math"/>
-          </w:rPr>
-          <m:t>.</m:t>
-        </m:r>
-        <m:r>
-          <w:rPr>
-            <w:rFonts w:ascii="Cambria Math" w:hAnsi="Cambria Math"/>
-          </w:rPr>
-          <m:t>?</m:t>
-        </m:r>
-        <m:d>
-          <m:dPr>
-            <m:begChr m:val="["/>
-            <m:endChr m:val="]"/>
-            <m:ctrlPr>
-              <w:rPr>
-                <w:rFonts w:ascii="Cambria Math" w:hAnsi="Cambria Math"/>
-                <w:i/>
-              </w:rPr>
-            </m:ctrlPr>
-          </m:dPr>
-          <m:e>
-            <m:r>
-              <w:rPr>
-                <w:rFonts w:ascii="Cambria Math" w:hAnsi="Cambria Math"/>
-              </w:rPr>
-              <m:t>mM</m:t>
-            </m:r>
-          </m:e>
-        </m:d>
-        <m:r>
-          <w:rPr>
-            <w:rFonts w:ascii="Cambria Math" w:hAnsi="Cambria Math"/>
-          </w:rPr>
-          <m:t>)\b</m:t>
+          <m:t>\.?[mM]</m:t>
         </m:r>
       </m:oMath>
       <w:r>
@@ -1069,79 +1253,128 @@
         <w:rPr>
           <w:rFonts w:ascii="Times" w:eastAsiaTheme="minorEastAsia" w:hAnsi="Times"/>
         </w:rPr>
-        <w:t xml:space="preserve"> and looked for all the </w:t>
+        <w:t xml:space="preserve"> and looked for all the occur</w:t>
+      </w:r>
+      <w:r>
+        <w:rPr>
+          <w:rFonts w:ascii="Times" w:eastAsiaTheme="minorEastAsia" w:hAnsi="Times"/>
+        </w:rPr>
+        <w:t>r</w:t>
+      </w:r>
+      <w:r>
+        <w:rPr>
+          <w:rFonts w:ascii="Times" w:eastAsiaTheme="minorEastAsia" w:hAnsi="Times"/>
+        </w:rPr>
+        <w:t>ences of the times found in the header, and tagged t</w:t>
+      </w:r>
+      <w:r>
+        <w:rPr>
+          <w:rFonts w:ascii="Times" w:eastAsiaTheme="minorEastAsia" w:hAnsi="Times"/>
+        </w:rPr>
+        <w:t>hem in the body accordingly (e.g.</w:t>
+      </w:r>
+      <w:r>
+        <w:rPr>
+          <w:rFonts w:ascii="Times" w:eastAsiaTheme="minorEastAsia" w:hAnsi="Times"/>
+        </w:rPr>
+        <w:t xml:space="preserve"> if there was one timestamp in the header, that was tagged with </w:t>
       </w:r>
       <w:proofErr w:type="spellStart"/>
       <w:r>
         <w:rPr>
           <w:rFonts w:ascii="Times" w:eastAsiaTheme="minorEastAsia" w:hAnsi="Times"/>
-        </w:rPr>
-        <w:t>occurences</w:t>
+          <w:i/>
+        </w:rPr>
+        <w:t>stime</w:t>
       </w:r>
       <w:proofErr w:type="spellEnd"/>
       <w:r>
         <w:rPr>
           <w:rFonts w:ascii="Times" w:eastAsiaTheme="minorEastAsia" w:hAnsi="Times"/>
         </w:rPr>
-        <w:t xml:space="preserve"> of the times found in the header, and tagged them in the body accordingly (</w:t>
+        <w:t>, so all occur</w:t>
+      </w:r>
+      <w:r>
+        <w:rPr>
+          <w:rFonts w:ascii="Times" w:eastAsiaTheme="minorEastAsia" w:hAnsi="Times"/>
+        </w:rPr>
+        <w:t>r</w:t>
+      </w:r>
+      <w:r>
+        <w:rPr>
+          <w:rFonts w:ascii="Times" w:eastAsiaTheme="minorEastAsia" w:hAnsi="Times"/>
+        </w:rPr>
+        <w:t xml:space="preserve">ences of that timestamp in the body were tagged as </w:t>
       </w:r>
       <w:proofErr w:type="spellStart"/>
       <w:r>
         <w:rPr>
           <w:rFonts w:ascii="Times" w:eastAsiaTheme="minorEastAsia" w:hAnsi="Times"/>
-        </w:rPr>
-        <w:t>eg</w:t>
+          <w:i/>
+        </w:rPr>
+        <w:t>stime</w:t>
       </w:r>
       <w:proofErr w:type="spellEnd"/>
       <w:r>
         <w:rPr>
           <w:rFonts w:ascii="Times" w:eastAsiaTheme="minorEastAsia" w:hAnsi="Times"/>
         </w:rPr>
-        <w:t xml:space="preserve">. if there was one timestamp in the header, that was tagged with </w:t>
-      </w:r>
-      <w:proofErr w:type="spellStart"/>
-      <w:r>
-        <w:rPr>
-          <w:rFonts w:ascii="Times" w:eastAsiaTheme="minorEastAsia" w:hAnsi="Times"/>
-          <w:i/>
-        </w:rPr>
-        <w:t>stime</w:t>
-      </w:r>
-      <w:proofErr w:type="spellEnd"/>
-      <w:r>
-        <w:rPr>
-          <w:rFonts w:ascii="Times" w:eastAsiaTheme="minorEastAsia" w:hAnsi="Times"/>
-        </w:rPr>
-        <w:t xml:space="preserve">, so all </w:t>
-      </w:r>
-      <w:proofErr w:type="spellStart"/>
-      <w:r>
-        <w:rPr>
-          <w:rFonts w:ascii="Times" w:eastAsiaTheme="minorEastAsia" w:hAnsi="Times"/>
-        </w:rPr>
-        <w:t>occurences</w:t>
-      </w:r>
-      <w:proofErr w:type="spellEnd"/>
-      <w:r>
-        <w:rPr>
-          <w:rFonts w:ascii="Times" w:eastAsiaTheme="minorEastAsia" w:hAnsi="Times"/>
-        </w:rPr>
-        <w:t xml:space="preserve"> of that timestamp in the body were tagged as </w:t>
-      </w:r>
-      <w:proofErr w:type="spellStart"/>
-      <w:r>
-        <w:rPr>
-          <w:rFonts w:ascii="Times" w:eastAsiaTheme="minorEastAsia" w:hAnsi="Times"/>
-          <w:i/>
-        </w:rPr>
-        <w:t>stime</w:t>
-      </w:r>
-      <w:proofErr w:type="spellEnd"/>
-      <w:r>
-        <w:rPr>
-          <w:rFonts w:ascii="Times" w:eastAsiaTheme="minorEastAsia" w:hAnsi="Times"/>
-        </w:rPr>
         <w:t>).</w:t>
+      </w:r>
+    </w:p>
+    <w:p>
+      <w:pPr>
+        <w:spacing w:before="120" w:after="120"/>
+        <w:ind w:left="360"/>
+        <w:jc w:val="both"/>
+        <w:rPr>
+          <w:rFonts w:ascii="Times" w:eastAsiaTheme="minorEastAsia" w:hAnsi="Times"/>
+        </w:rPr>
+      </w:pPr>
+      <w:r>
+        <w:rPr>
+          <w:rFonts w:ascii="Times" w:eastAsiaTheme="minorEastAsia" w:hAnsi="Times"/>
+        </w:rPr>
+        <w:t xml:space="preserve">Evaluating on the test data this approach performed really well, achieving a precision of </w:t>
+      </w:r>
+      <w:r>
+        <w:rPr>
+          <w:rFonts w:ascii="Times" w:eastAsiaTheme="minorEastAsia" w:hAnsi="Times"/>
+          <w:b/>
+        </w:rPr>
+        <w:t>0.97</w:t>
+      </w:r>
+      <w:r>
+        <w:rPr>
+          <w:rFonts w:ascii="Times" w:eastAsiaTheme="minorEastAsia" w:hAnsi="Times"/>
+        </w:rPr>
+        <w:t xml:space="preserve">, recall of </w:t>
+      </w:r>
+      <w:r>
+        <w:rPr>
+          <w:rFonts w:ascii="Times" w:eastAsiaTheme="minorEastAsia" w:hAnsi="Times"/>
+          <w:b/>
+        </w:rPr>
+        <w:t>0.48</w:t>
+      </w:r>
+      <w:r>
+        <w:rPr>
+          <w:rFonts w:ascii="Times" w:eastAsiaTheme="minorEastAsia" w:hAnsi="Times"/>
+        </w:rPr>
+        <w:t xml:space="preserve">, F1-Score of </w:t>
+      </w:r>
+      <w:r>
+        <w:rPr>
+          <w:rFonts w:ascii="Times" w:eastAsiaTheme="minorEastAsia" w:hAnsi="Times"/>
+          <w:b/>
+        </w:rPr>
+        <w:t>0.646</w:t>
+      </w:r>
+      <w:r>
+        <w:rPr>
+          <w:rFonts w:ascii="Times" w:eastAsiaTheme="minorEastAsia" w:hAnsi="Times"/>
+        </w:rPr>
+        <w:t>.</w:t>
       </w:r>
     </w:p>
     <w:p>
@@ -1208,7 +1441,33 @@
         <w:rPr>
           <w:rFonts w:ascii="Times" w:eastAsiaTheme="minorEastAsia" w:hAnsi="Times"/>
         </w:rPr>
-        <w:t xml:space="preserve">As a first attempt, I check whether there exists a line starting with the word </w:t>
+        <w:t xml:space="preserve">Based on the training data I constructed a database, which contains all the speakers which were tagged in the training data. As a first </w:t>
+      </w:r>
+      <w:proofErr w:type="gramStart"/>
+      <w:r>
+        <w:rPr>
+          <w:rFonts w:ascii="Times" w:eastAsiaTheme="minorEastAsia" w:hAnsi="Times"/>
+        </w:rPr>
+        <w:t>s</w:t>
+      </w:r>
+      <w:r>
+        <w:rPr>
+          <w:rFonts w:ascii="Times" w:eastAsiaTheme="minorEastAsia" w:hAnsi="Times"/>
+        </w:rPr>
+        <w:t>tep</w:t>
+      </w:r>
+      <w:proofErr w:type="gramEnd"/>
+      <w:r>
+        <w:rPr>
+          <w:rFonts w:ascii="Times" w:eastAsiaTheme="minorEastAsia" w:hAnsi="Times"/>
+        </w:rPr>
+        <w:t xml:space="preserve"> </w:t>
+      </w:r>
+      <w:r>
+        <w:rPr>
+          <w:rFonts w:ascii="Times" w:eastAsiaTheme="minorEastAsia" w:hAnsi="Times"/>
+        </w:rPr>
+        <w:t xml:space="preserve">I check whether there exists a line starting with the word </w:t>
       </w:r>
       <w:r>
         <w:rPr>
@@ -1228,45 +1487,25 @@
         <w:rPr>
           <w:rFonts w:ascii="Times" w:eastAsiaTheme="minorEastAsia" w:hAnsi="Times"/>
         </w:rPr>
-        <w:t xml:space="preserve"> in the header. In case it exists, I tag the content</w:t>
-      </w:r>
-      <w:r>
-        <w:rPr>
-          <w:rFonts w:ascii="Times" w:eastAsiaTheme="minorEastAsia" w:hAnsi="Times"/>
-        </w:rPr>
-        <w:t xml:space="preserve"> after the semicolon as speaker</w:t>
-      </w:r>
-      <w:r>
-        <w:rPr>
-          <w:rFonts w:ascii="Times" w:eastAsiaTheme="minorEastAsia" w:hAnsi="Times"/>
-        </w:rPr>
-        <w:t xml:space="preserve"> and then I scan through the body and t</w:t>
-      </w:r>
-      <w:r>
-        <w:rPr>
-          <w:rFonts w:ascii="Times" w:eastAsiaTheme="minorEastAsia" w:hAnsi="Times"/>
-        </w:rPr>
-        <w:t>ag each occurrence of that speaker’s name with the speaker</w:t>
-      </w:r>
-      <w:r>
-        <w:rPr>
-          <w:rFonts w:ascii="Times" w:eastAsiaTheme="minorEastAsia" w:hAnsi="Times"/>
-        </w:rPr>
-        <w:t xml:space="preserve"> tag.</w:t>
-      </w:r>
-    </w:p>
-    <w:p>
-      <w:pPr>
-        <w:ind w:left="360"/>
-        <w:rPr>
-          <w:rFonts w:ascii="Times" w:eastAsiaTheme="minorEastAsia" w:hAnsi="Times"/>
-        </w:rPr>
-      </w:pPr>
-      <w:r>
-        <w:rPr>
-          <w:rFonts w:ascii="Times" w:eastAsiaTheme="minorEastAsia" w:hAnsi="Times"/>
-        </w:rPr>
-        <w:t>In case there is no information about the location</w:t>
+        <w:t xml:space="preserve"> in the header. In case it exists,</w:t>
+      </w:r>
+      <w:r>
+        <w:rPr>
+          <w:rFonts w:ascii="Times" w:eastAsiaTheme="minorEastAsia" w:hAnsi="Times"/>
+        </w:rPr>
+        <w:t xml:space="preserve"> I loop through my speaker database and check if any of them appears in the line extracted from the header. If it exists, at the first found I stop, and tag that name in the header and body as speaker. </w:t>
+      </w:r>
+      <w:r>
+        <w:rPr>
+          <w:rFonts w:ascii="Times" w:eastAsiaTheme="minorEastAsia" w:hAnsi="Times"/>
+        </w:rPr>
+        <w:t>In case there is no information about the</w:t>
+      </w:r>
+      <w:r>
+        <w:rPr>
+          <w:rFonts w:ascii="Times" w:eastAsiaTheme="minorEastAsia" w:hAnsi="Times"/>
+        </w:rPr>
+        <w:t xml:space="preserve"> speaker</w:t>
       </w:r>
       <w:r>
         <w:rPr>
@@ -1452,13 +1691,112 @@
           <w:rFonts w:ascii="Times" w:eastAsiaTheme="minorEastAsia" w:hAnsi="Times"/>
           <w:i/>
         </w:rPr>
-        <w:t>‘per (=PERSON)’</w:t>
-      </w:r>
-      <w:r>
-        <w:rPr>
-          <w:rFonts w:ascii="Times" w:eastAsiaTheme="minorEastAsia" w:hAnsi="Times"/>
-        </w:rPr>
-        <w:t xml:space="preserve"> and tag all their occurrences in the body. This approach is guaranteed to tag every person’s name in the body, so the recall of the algorithm is higher than its precision.</w:t>
+        <w:t>‘per</w:t>
+      </w:r>
+      <w:r>
+        <w:rPr>
+          <w:rFonts w:ascii="Times" w:eastAsiaTheme="minorEastAsia" w:hAnsi="Times"/>
+          <w:i/>
+        </w:rPr>
+        <w:t>’</w:t>
+      </w:r>
+      <w:r>
+        <w:rPr>
+          <w:rFonts w:ascii="Times" w:eastAsiaTheme="minorEastAsia" w:hAnsi="Times"/>
+        </w:rPr>
+        <w:t xml:space="preserve"> </w:t>
+      </w:r>
+      <w:r>
+        <w:rPr>
+          <w:rFonts w:ascii="Times" w:eastAsiaTheme="minorEastAsia" w:hAnsi="Times"/>
+        </w:rPr>
+        <w:t xml:space="preserve">or </w:t>
+      </w:r>
+      <w:r>
+        <w:rPr>
+          <w:rFonts w:ascii="Times" w:eastAsiaTheme="minorEastAsia" w:hAnsi="Times"/>
+          <w:i/>
+        </w:rPr>
+        <w:t>‘org</w:t>
+      </w:r>
+      <w:r>
+        <w:rPr>
+          <w:rFonts w:ascii="Times" w:eastAsiaTheme="minorEastAsia" w:hAnsi="Times"/>
+          <w:i/>
+        </w:rPr>
+        <w:t>’</w:t>
+      </w:r>
+      <w:r>
+        <w:rPr>
+          <w:rFonts w:ascii="Times" w:eastAsiaTheme="minorEastAsia" w:hAnsi="Times"/>
+          <w:i/>
+        </w:rPr>
+        <w:t xml:space="preserve"> </w:t>
+      </w:r>
+      <w:r>
+        <w:rPr>
+          <w:rFonts w:ascii="Times" w:eastAsiaTheme="minorEastAsia" w:hAnsi="Times"/>
+        </w:rPr>
+        <w:t>and</w:t>
+      </w:r>
+      <w:r>
+        <w:rPr>
+          <w:rFonts w:ascii="Times" w:eastAsiaTheme="minorEastAsia" w:hAnsi="Times"/>
+        </w:rPr>
+        <w:t xml:space="preserve"> check if that entity exists in my speaker database. If it existed, I tagged it accordingly. This approach achieved a precision of </w:t>
+      </w:r>
+      <w:r>
+        <w:rPr>
+          <w:rFonts w:ascii="Times" w:eastAsiaTheme="minorEastAsia" w:hAnsi="Times"/>
+          <w:b/>
+        </w:rPr>
+        <w:t>0.537</w:t>
+      </w:r>
+      <w:r>
+        <w:rPr>
+          <w:rFonts w:ascii="Times" w:eastAsiaTheme="minorEastAsia" w:hAnsi="Times"/>
+        </w:rPr>
+        <w:t xml:space="preserve">, recall of </w:t>
+      </w:r>
+      <w:r>
+        <w:rPr>
+          <w:rFonts w:ascii="Times" w:eastAsiaTheme="minorEastAsia" w:hAnsi="Times"/>
+          <w:b/>
+        </w:rPr>
+        <w:t>0.258</w:t>
+      </w:r>
+      <w:r>
+        <w:rPr>
+          <w:rFonts w:ascii="Times" w:eastAsiaTheme="minorEastAsia" w:hAnsi="Times"/>
+        </w:rPr>
+        <w:t xml:space="preserve"> and F1-Score of </w:t>
+      </w:r>
+      <w:r>
+        <w:rPr>
+          <w:rFonts w:ascii="Times" w:eastAsiaTheme="minorEastAsia" w:hAnsi="Times"/>
+          <w:b/>
+        </w:rPr>
+        <w:t>0.34</w:t>
+      </w:r>
+      <w:r>
+        <w:rPr>
+          <w:rFonts w:ascii="Times" w:eastAsiaTheme="minorEastAsia" w:hAnsi="Times"/>
+        </w:rPr>
+        <w:t>.</w:t>
+      </w:r>
+    </w:p>
+    <w:p>
+      <w:pPr>
+        <w:ind w:left="360"/>
+        <w:rPr>
+          <w:rFonts w:ascii="Times" w:eastAsiaTheme="minorEastAsia" w:hAnsi="Times"/>
+        </w:rPr>
+      </w:pPr>
+      <w:r>
+        <w:rPr>
+          <w:rFonts w:ascii="Times" w:eastAsiaTheme="minorEastAsia" w:hAnsi="Times"/>
+        </w:rPr>
+        <w:t>Further improvements could be made on this algorithm given more time, by not only relying on my pre-build database, but checking on Wikipedia if a found entity by the NER tagger is a person or not.</w:t>
       </w:r>
     </w:p>
     <w:p>
@@ -1514,6 +1852,117 @@
     </w:p>
     <w:p>
       <w:pPr>
+        <w:ind w:left="360"/>
+        <w:rPr>
+          <w:rFonts w:ascii="Times" w:hAnsi="Times"/>
+          <w:sz w:val="32"/>
+          <w:szCs w:val="32"/>
+        </w:rPr>
+      </w:pPr>
+      <w:proofErr w:type="gramStart"/>
+      <w:r>
+        <w:rPr>
+          <w:rFonts w:ascii="Times" w:eastAsiaTheme="minorEastAsia" w:hAnsi="Times"/>
+        </w:rPr>
+        <w:t>First</w:t>
+      </w:r>
+      <w:proofErr w:type="gramEnd"/>
+      <w:r>
+        <w:rPr>
+          <w:rFonts w:ascii="Times" w:eastAsiaTheme="minorEastAsia" w:hAnsi="Times"/>
+        </w:rPr>
+        <w:t xml:space="preserve"> I check whether there exists a line in the header starting with the word </w:t>
+      </w:r>
+      <w:r>
+        <w:rPr>
+          <w:rFonts w:ascii="Times" w:eastAsiaTheme="minorEastAsia" w:hAnsi="Times"/>
+          <w:i/>
+        </w:rPr>
+        <w:t>‘Place’</w:t>
+      </w:r>
+      <w:r>
+        <w:rPr>
+          <w:rFonts w:ascii="Times" w:eastAsiaTheme="minorEastAsia" w:hAnsi="Times"/>
+        </w:rPr>
+        <w:t>. If it exists I tag the content after the word as location and also all its occurrences in the body. If no information is found in the header, I loop through my location database, which was constructed from all the location tags from the training data. If any of them appears in the</w:t>
+      </w:r>
+      <w:r>
+        <w:rPr>
+          <w:rFonts w:ascii="Times" w:eastAsiaTheme="minorEastAsia" w:hAnsi="Times"/>
+        </w:rPr>
+        <w:t xml:space="preserve"> body, I tag it accordingly. This algorithm achieved a precision of </w:t>
+      </w:r>
+      <w:r>
+        <w:rPr>
+          <w:rFonts w:ascii="Times" w:eastAsiaTheme="minorEastAsia" w:hAnsi="Times"/>
+          <w:b/>
+        </w:rPr>
+        <w:t>0.91</w:t>
+      </w:r>
+      <w:r>
+        <w:rPr>
+          <w:rFonts w:ascii="Times" w:eastAsiaTheme="minorEastAsia" w:hAnsi="Times"/>
+        </w:rPr>
+        <w:t xml:space="preserve">, recall of </w:t>
+      </w:r>
+      <w:r>
+        <w:rPr>
+          <w:rFonts w:ascii="Times" w:eastAsiaTheme="minorEastAsia" w:hAnsi="Times"/>
+          <w:b/>
+        </w:rPr>
+        <w:t>0.73</w:t>
+      </w:r>
+      <w:r>
+        <w:rPr>
+          <w:rFonts w:ascii="Times" w:eastAsiaTheme="minorEastAsia" w:hAnsi="Times"/>
+        </w:rPr>
+        <w:t xml:space="preserve"> and F1-Score of</w:t>
+      </w:r>
+      <w:r>
+        <w:rPr>
+          <w:rFonts w:ascii="Times" w:eastAsiaTheme="minorEastAsia" w:hAnsi="Times"/>
+          <w:b/>
+        </w:rPr>
+        <w:t xml:space="preserve"> 0.81</w:t>
+      </w:r>
+      <w:r>
+        <w:rPr>
+          <w:rFonts w:ascii="Times" w:eastAsiaTheme="minorEastAsia" w:hAnsi="Times"/>
+        </w:rPr>
+        <w:t>. Even though this algorithm performs really well on this sensitive data (location of seminar), it could be improved by training the NER tagger on more location-based text and then also using some 3</w:t>
+      </w:r>
+      <w:r>
+        <w:rPr>
+          <w:rFonts w:ascii="Times" w:eastAsiaTheme="minorEastAsia" w:hAnsi="Times"/>
+          <w:vertAlign w:val="superscript"/>
+        </w:rPr>
+        <w:t>rd</w:t>
+      </w:r>
+      <w:r>
+        <w:rPr>
+          <w:rFonts w:ascii="Times" w:eastAsiaTheme="minorEastAsia" w:hAnsi="Times"/>
+        </w:rPr>
+        <w:t xml:space="preserve"> party library to check whether the identified entity is a valid location (</w:t>
+      </w:r>
+      <w:proofErr w:type="spellStart"/>
+      <w:r>
+        <w:rPr>
+          <w:rFonts w:ascii="Times" w:eastAsiaTheme="minorEastAsia" w:hAnsi="Times"/>
+        </w:rPr>
+        <w:t>GoogleMaps</w:t>
+      </w:r>
+      <w:proofErr w:type="spellEnd"/>
+      <w:r>
+        <w:rPr>
+          <w:rFonts w:ascii="Times" w:eastAsiaTheme="minorEastAsia" w:hAnsi="Times"/>
+        </w:rPr>
+        <w:t xml:space="preserve"> API).</w:t>
+      </w:r>
+      <w:bookmarkStart w:id="0" w:name="_GoBack"/>
+      <w:bookmarkEnd w:id="0"/>
+    </w:p>
+    <w:p>
+      <w:pPr>
         <w:rPr>
           <w:rFonts w:ascii="Times" w:hAnsi="Times"/>
           <w:b/>
@@ -2497,8 +2946,6 @@
           <w:szCs w:val="20"/>
         </w:rPr>
       </w:pPr>
-      <w:bookmarkStart w:id="0" w:name="_GoBack"/>
-      <w:bookmarkEnd w:id="0"/>
     </w:p>
     <w:p>
       <w:pPr>

</xml_diff>